<commit_message>
refactoring document of changing variables names of project RADAR
</commit_message>
<xml_diff>
--- a/radar/Documento de alteração de variável RADAR.docx
+++ b/radar/Documento de alteração de variável RADAR.docx
@@ -1,6 +1,6 @@
 
 <file path=word/document.xml><?xml version="1.0" encoding="utf-8"?>
-<w:document xmlns:wpc="http://schemas.microsoft.com/office/word/2010/wordprocessingCanvas" xmlns:mc="http://schemas.openxmlformats.org/markup-compatibility/2006" xmlns:o="urn:schemas-microsoft-com:office:office" xmlns:r="http://schemas.openxmlformats.org/officeDocument/2006/relationships" xmlns:m="http://schemas.openxmlformats.org/officeDocument/2006/math" xmlns:v="urn:schemas-microsoft-com:vml" xmlns:wp14="http://schemas.microsoft.com/office/word/2010/wordprocessingDrawing" xmlns:wp="http://schemas.openxmlformats.org/drawingml/2006/wordprocessingDrawing" xmlns:w10="urn:schemas-microsoft-com:office:word" xmlns:w="http://schemas.openxmlformats.org/wordprocessingml/2006/main" xmlns:w14="http://schemas.microsoft.com/office/word/2010/wordml" xmlns:wpg="http://schemas.microsoft.com/office/word/2010/wordprocessingGroup" xmlns:wpi="http://schemas.microsoft.com/office/word/2010/wordprocessingInk" xmlns:wne="http://schemas.microsoft.com/office/word/2006/wordml" xmlns:wps="http://schemas.microsoft.com/office/word/2010/wordprocessingShape" mc:Ignorable="w14 wp14">
+<w:document xmlns:ve="http://schemas.openxmlformats.org/markup-compatibility/2006" xmlns:o="urn:schemas-microsoft-com:office:office" xmlns:r="http://schemas.openxmlformats.org/officeDocument/2006/relationships" xmlns:m="http://schemas.openxmlformats.org/officeDocument/2006/math" xmlns:v="urn:schemas-microsoft-com:vml" xmlns:wp="http://schemas.openxmlformats.org/drawingml/2006/wordprocessingDrawing" xmlns:w10="urn:schemas-microsoft-com:office:word" xmlns:w="http://schemas.openxmlformats.org/wordprocessingml/2006/main" xmlns:wne="http://schemas.microsoft.com/office/word/2006/wordml">
   <w:body>
     <w:p>
       <w:pPr>
@@ -86,7 +86,6 @@
         <w:t xml:space="preserve">Classe: </w:t>
       </w:r>
       <w:proofErr w:type="spellStart"/>
-      <w:proofErr w:type="gramStart"/>
       <w:r>
         <w:rPr>
           <w:sz w:val="28"/>
@@ -94,7 +93,6 @@
         <w:t>CrimeController</w:t>
       </w:r>
       <w:proofErr w:type="spellEnd"/>
-      <w:proofErr w:type="gramEnd"/>
     </w:p>
     <w:p>
       <w:pPr>
@@ -237,7 +235,6 @@
         <w:t>Variável $</w:t>
       </w:r>
       <w:proofErr w:type="spellStart"/>
-      <w:proofErr w:type="gramStart"/>
       <w:r>
         <w:rPr>
           <w:sz w:val="24"/>
@@ -245,7 +242,6 @@
         <w:t>nomeCategoria</w:t>
       </w:r>
       <w:proofErr w:type="spellEnd"/>
-      <w:proofErr w:type="gramEnd"/>
       <w:r>
         <w:rPr>
           <w:sz w:val="24"/>
@@ -280,7 +276,6 @@
         <w:t>Variável $</w:t>
       </w:r>
       <w:proofErr w:type="spellStart"/>
-      <w:proofErr w:type="gramStart"/>
       <w:r>
         <w:rPr>
           <w:sz w:val="24"/>
@@ -288,7 +283,6 @@
         <w:t>arrayCategoria</w:t>
       </w:r>
       <w:proofErr w:type="spellEnd"/>
-      <w:proofErr w:type="gramEnd"/>
       <w:r>
         <w:rPr>
           <w:sz w:val="24"/>
@@ -393,7 +387,6 @@
         <w:t xml:space="preserve">Classe: </w:t>
       </w:r>
       <w:proofErr w:type="spellStart"/>
-      <w:proofErr w:type="gramStart"/>
       <w:r>
         <w:rPr>
           <w:sz w:val="28"/>
@@ -401,13 +394,21 @@
         </w:rPr>
         <w:t>NaturezaController</w:t>
       </w:r>
-      <w:proofErr w:type="gramEnd"/>
-      <w:r>
-        <w:rPr>
-          <w:sz w:val="28"/>
-          <w:szCs w:val="28"/>
-        </w:rPr>
-        <w:t>.php</w:t>
+      <w:proofErr w:type="spellEnd"/>
+      <w:r>
+        <w:rPr>
+          <w:sz w:val="28"/>
+          <w:szCs w:val="28"/>
+        </w:rPr>
+        <w:t>.</w:t>
+      </w:r>
+      <w:proofErr w:type="spellStart"/>
+      <w:r>
+        <w:rPr>
+          <w:sz w:val="28"/>
+          <w:szCs w:val="28"/>
+        </w:rPr>
+        <w:t>php</w:t>
       </w:r>
       <w:proofErr w:type="spellEnd"/>
       <w:r>
@@ -423,7 +424,23 @@
           <w:sz w:val="28"/>
           <w:szCs w:val="28"/>
         </w:rPr>
-        <w:t>NatureController.php</w:t>
+        <w:t>NatureController</w:t>
+      </w:r>
+      <w:proofErr w:type="spellEnd"/>
+      <w:r>
+        <w:rPr>
+          <w:sz w:val="28"/>
+          <w:szCs w:val="28"/>
+        </w:rPr>
+        <w:t>.</w:t>
+      </w:r>
+      <w:proofErr w:type="spellStart"/>
+      <w:r>
+        <w:rPr>
+          <w:sz w:val="28"/>
+          <w:szCs w:val="28"/>
+        </w:rPr>
+        <w:t>php</w:t>
       </w:r>
       <w:proofErr w:type="spellEnd"/>
     </w:p>
@@ -448,7 +465,6 @@
         <w:t>Variável $</w:t>
       </w:r>
       <w:proofErr w:type="spellStart"/>
-      <w:proofErr w:type="gramStart"/>
       <w:r>
         <w:rPr>
           <w:sz w:val="24"/>
@@ -457,7 +473,6 @@
         <w:t>naturezaDAO</w:t>
       </w:r>
       <w:proofErr w:type="spellEnd"/>
-      <w:proofErr w:type="gramEnd"/>
       <w:r>
         <w:rPr>
           <w:sz w:val="24"/>
@@ -471,7 +486,14 @@
           <w:sz w:val="24"/>
           <w:szCs w:val="24"/>
         </w:rPr>
-        <w:t>natureC</w:t>
+        <w:t>kindCrime</w:t>
+      </w:r>
+      <w:r>
+        <w:rPr>
+          <w:sz w:val="24"/>
+          <w:szCs w:val="24"/>
+        </w:rPr>
+        <w:t>C</w:t>
       </w:r>
       <w:r>
         <w:rPr>
@@ -533,13 +555,19 @@
         <w:t xml:space="preserve">: </w:t>
       </w:r>
       <w:proofErr w:type="spellStart"/>
-      <w:proofErr w:type="gramStart"/>
-      <w:r>
-        <w:rPr>
-          <w:sz w:val="24"/>
-          <w:szCs w:val="24"/>
-        </w:rPr>
-        <w:t>natureI</w:t>
+      <w:r>
+        <w:rPr>
+          <w:sz w:val="24"/>
+          <w:szCs w:val="24"/>
+        </w:rPr>
+        <w:t>kindCrime</w:t>
+      </w:r>
+      <w:r>
+        <w:rPr>
+          <w:sz w:val="24"/>
+          <w:szCs w:val="24"/>
+        </w:rPr>
+        <w:t>I</w:t>
       </w:r>
       <w:r>
         <w:rPr>
@@ -549,7 +577,6 @@
         <w:t>nstance</w:t>
       </w:r>
       <w:proofErr w:type="spellEnd"/>
-      <w:proofErr w:type="gramEnd"/>
     </w:p>
     <w:p>
       <w:pPr>
@@ -572,7 +599,6 @@
         <w:t xml:space="preserve">Variável $resultado: </w:t>
       </w:r>
       <w:proofErr w:type="spellStart"/>
-      <w:proofErr w:type="gramStart"/>
       <w:r>
         <w:rPr>
           <w:sz w:val="24"/>
@@ -585,17 +611,16 @@
           <w:sz w:val="24"/>
           <w:szCs w:val="24"/>
         </w:rPr>
-        <w:t>SearchN</w:t>
-      </w:r>
-      <w:r>
-        <w:rPr>
-          <w:sz w:val="24"/>
-          <w:szCs w:val="24"/>
-        </w:rPr>
-        <w:t>ature</w:t>
-      </w:r>
-      <w:proofErr w:type="spellEnd"/>
-      <w:proofErr w:type="gramEnd"/>
+        <w:t>Search</w:t>
+      </w:r>
+      <w:r>
+        <w:rPr>
+          <w:sz w:val="24"/>
+          <w:szCs w:val="24"/>
+        </w:rPr>
+        <w:t>KindCrime</w:t>
+      </w:r>
+      <w:proofErr w:type="spellEnd"/>
     </w:p>
     <w:p>
       <w:pPr>
@@ -618,23 +643,37 @@
         <w:t xml:space="preserve">Variável $id: </w:t>
       </w:r>
       <w:proofErr w:type="spellStart"/>
-      <w:proofErr w:type="gramStart"/>
-      <w:r>
-        <w:rPr>
-          <w:sz w:val="24"/>
-          <w:szCs w:val="24"/>
-        </w:rPr>
-        <w:t>idN</w:t>
-      </w:r>
-      <w:r>
-        <w:rPr>
-          <w:sz w:val="24"/>
-          <w:szCs w:val="24"/>
-        </w:rPr>
-        <w:t>ature</w:t>
-      </w:r>
-      <w:proofErr w:type="spellEnd"/>
-      <w:proofErr w:type="gramEnd"/>
+      <w:r>
+        <w:rPr>
+          <w:sz w:val="24"/>
+          <w:szCs w:val="24"/>
+        </w:rPr>
+        <w:t>id</w:t>
+      </w:r>
+      <w:r>
+        <w:rPr>
+          <w:sz w:val="24"/>
+          <w:szCs w:val="24"/>
+        </w:rPr>
+        <w:t>KindCrime</w:t>
+      </w:r>
+      <w:proofErr w:type="spellEnd"/>
+      <w:r>
+        <w:rPr>
+          <w:sz w:val="24"/>
+          <w:szCs w:val="24"/>
+        </w:rPr>
+        <w:t xml:space="preserve"> : </w:t>
+      </w:r>
+      <w:proofErr w:type="spellStart"/>
+      <w:r>
+        <w:rPr>
+          <w:sz w:val="24"/>
+          <w:szCs w:val="24"/>
+        </w:rPr>
+        <w:t>idCategory</w:t>
+      </w:r>
+      <w:proofErr w:type="spellEnd"/>
     </w:p>
     <w:p>
       <w:pPr>
@@ -657,13 +696,12 @@
         <w:t xml:space="preserve">Variável $natureza: </w:t>
       </w:r>
       <w:proofErr w:type="spellStart"/>
-      <w:proofErr w:type="gramStart"/>
-      <w:r>
-        <w:rPr>
-          <w:sz w:val="24"/>
-          <w:szCs w:val="24"/>
-        </w:rPr>
-        <w:t>nature</w:t>
+      <w:r>
+        <w:rPr>
+          <w:sz w:val="24"/>
+          <w:szCs w:val="24"/>
+        </w:rPr>
+        <w:t>kindCrime</w:t>
       </w:r>
       <w:r>
         <w:rPr>
@@ -680,7 +718,6 @@
         <w:t>ame</w:t>
       </w:r>
       <w:proofErr w:type="spellEnd"/>
-      <w:proofErr w:type="gramEnd"/>
     </w:p>
     <w:p>
       <w:pPr>
@@ -724,7 +761,14 @@
           <w:sz w:val="24"/>
           <w:szCs w:val="24"/>
         </w:rPr>
-        <w:t>array_natures</w:t>
+        <w:t>array</w:t>
+      </w:r>
+      <w:r>
+        <w:rPr>
+          <w:sz w:val="24"/>
+          <w:szCs w:val="24"/>
+        </w:rPr>
+        <w:t>KindCrime</w:t>
       </w:r>
       <w:proofErr w:type="spellEnd"/>
     </w:p>
@@ -859,23 +903,7 @@
           <w:sz w:val="24"/>
           <w:szCs w:val="24"/>
         </w:rPr>
-        <w:t>Variável $</w:t>
-      </w:r>
-      <w:proofErr w:type="gramStart"/>
-      <w:r>
-        <w:rPr>
-          <w:sz w:val="24"/>
-          <w:szCs w:val="24"/>
-        </w:rPr>
-        <w:t>inicio</w:t>
-      </w:r>
-      <w:proofErr w:type="gramEnd"/>
-      <w:r>
-        <w:rPr>
-          <w:sz w:val="24"/>
-          <w:szCs w:val="24"/>
-        </w:rPr>
-        <w:t xml:space="preserve">: </w:t>
+        <w:t xml:space="preserve">Variável $inicio: </w:t>
       </w:r>
       <w:proofErr w:type="spellStart"/>
       <w:r>
@@ -1000,7 +1028,6 @@
         <w:t>Variável $</w:t>
       </w:r>
       <w:proofErr w:type="spellStart"/>
-      <w:proofErr w:type="gramStart"/>
       <w:r>
         <w:rPr>
           <w:sz w:val="24"/>
@@ -1009,7 +1036,6 @@
         <w:t>categoriaDAO</w:t>
       </w:r>
       <w:proofErr w:type="spellEnd"/>
-      <w:proofErr w:type="gramEnd"/>
       <w:r>
         <w:rPr>
           <w:sz w:val="24"/>
@@ -1083,7 +1109,6 @@
         <w:t>ável $</w:t>
       </w:r>
       <w:proofErr w:type="spellStart"/>
-      <w:proofErr w:type="gramStart"/>
       <w:r>
         <w:rPr>
           <w:sz w:val="24"/>
@@ -1092,7 +1117,6 @@
         <w:t>dadosCategoria</w:t>
       </w:r>
       <w:proofErr w:type="spellEnd"/>
-      <w:proofErr w:type="gramEnd"/>
       <w:r>
         <w:rPr>
           <w:sz w:val="24"/>
@@ -1145,7 +1169,6 @@
         <w:t>ariável $</w:t>
       </w:r>
       <w:proofErr w:type="spellStart"/>
-      <w:proofErr w:type="gramStart"/>
       <w:r>
         <w:rPr>
           <w:sz w:val="24"/>
@@ -1154,7 +1177,6 @@
         <w:t>dadosNatureza</w:t>
       </w:r>
       <w:proofErr w:type="spellEnd"/>
-      <w:proofErr w:type="gramEnd"/>
       <w:r>
         <w:rPr>
           <w:sz w:val="24"/>
@@ -1168,7 +1190,14 @@
           <w:sz w:val="24"/>
           <w:szCs w:val="24"/>
         </w:rPr>
-        <w:t>natureD</w:t>
+        <w:t>kindCrime</w:t>
+      </w:r>
+      <w:r>
+        <w:rPr>
+          <w:sz w:val="24"/>
+          <w:szCs w:val="24"/>
+        </w:rPr>
+        <w:t>D</w:t>
       </w:r>
       <w:r>
         <w:rPr>
@@ -1318,7 +1347,6 @@
         <w:t>Variável $</w:t>
       </w:r>
       <w:proofErr w:type="spellStart"/>
-      <w:proofErr w:type="gramStart"/>
       <w:r>
         <w:rPr>
           <w:sz w:val="24"/>
@@ -1327,7 +1355,6 @@
         <w:t>crimeCO</w:t>
       </w:r>
       <w:proofErr w:type="spellEnd"/>
-      <w:proofErr w:type="gramEnd"/>
       <w:r>
         <w:rPr>
           <w:sz w:val="24"/>
@@ -1373,7 +1400,6 @@
         <w:t>Variável $</w:t>
       </w:r>
       <w:proofErr w:type="spellStart"/>
-      <w:proofErr w:type="gramStart"/>
       <w:r>
         <w:rPr>
           <w:sz w:val="24"/>
@@ -1382,7 +1408,6 @@
         <w:t>arrayDadosTempo</w:t>
       </w:r>
       <w:proofErr w:type="spellEnd"/>
-      <w:proofErr w:type="gramEnd"/>
       <w:r>
         <w:rPr>
           <w:sz w:val="24"/>
@@ -1509,7 +1534,6 @@
         <w:t xml:space="preserve">Classe: </w:t>
       </w:r>
       <w:proofErr w:type="spellStart"/>
-      <w:proofErr w:type="gramStart"/>
       <w:r>
         <w:rPr>
           <w:sz w:val="28"/>
@@ -1517,13 +1541,21 @@
         </w:rPr>
         <w:t>RegiaoAdministrativaController</w:t>
       </w:r>
-      <w:proofErr w:type="gramEnd"/>
-      <w:r>
-        <w:rPr>
-          <w:sz w:val="28"/>
-          <w:szCs w:val="24"/>
-        </w:rPr>
-        <w:t>.php</w:t>
+      <w:proofErr w:type="spellEnd"/>
+      <w:r>
+        <w:rPr>
+          <w:sz w:val="28"/>
+          <w:szCs w:val="24"/>
+        </w:rPr>
+        <w:t>.</w:t>
+      </w:r>
+      <w:proofErr w:type="spellStart"/>
+      <w:r>
+        <w:rPr>
+          <w:sz w:val="28"/>
+          <w:szCs w:val="24"/>
+        </w:rPr>
+        <w:t>php</w:t>
       </w:r>
       <w:proofErr w:type="spellEnd"/>
       <w:r>
@@ -1571,7 +1603,6 @@
         <w:t xml:space="preserve"> $</w:t>
       </w:r>
       <w:proofErr w:type="spellStart"/>
-      <w:proofErr w:type="gramStart"/>
       <w:r>
         <w:rPr>
           <w:sz w:val="24"/>
@@ -1580,7 +1611,6 @@
         <w:t>raDAO</w:t>
       </w:r>
       <w:proofErr w:type="spellEnd"/>
-      <w:proofErr w:type="gramEnd"/>
       <w:r>
         <w:rPr>
           <w:sz w:val="24"/>
@@ -1626,7 +1656,6 @@
         <w:t>$</w:t>
       </w:r>
       <w:proofErr w:type="spellStart"/>
-      <w:proofErr w:type="gramStart"/>
       <w:r>
         <w:rPr>
           <w:sz w:val="24"/>
@@ -1635,7 +1664,6 @@
         <w:t>arrayRA</w:t>
       </w:r>
       <w:proofErr w:type="spellEnd"/>
-      <w:proofErr w:type="gramEnd"/>
       <w:r>
         <w:rPr>
           <w:sz w:val="24"/>
@@ -1681,7 +1709,6 @@
         <w:t>$</w:t>
       </w:r>
       <w:proofErr w:type="spellStart"/>
-      <w:proofErr w:type="gramStart"/>
       <w:r>
         <w:rPr>
           <w:sz w:val="24"/>
@@ -1690,7 +1717,6 @@
         <w:t>dadosRegiao</w:t>
       </w:r>
       <w:proofErr w:type="spellEnd"/>
-      <w:proofErr w:type="gramEnd"/>
       <w:r>
         <w:rPr>
           <w:sz w:val="24"/>
@@ -1729,7 +1755,6 @@
         <w:t>Função: __</w:t>
       </w:r>
       <w:proofErr w:type="spellStart"/>
-      <w:proofErr w:type="gramStart"/>
       <w:r>
         <w:rPr>
           <w:sz w:val="24"/>
@@ -1743,15 +1768,7 @@
           <w:sz w:val="24"/>
           <w:szCs w:val="28"/>
         </w:rPr>
-        <w:t xml:space="preserve"> :</w:t>
-      </w:r>
-      <w:proofErr w:type="gramEnd"/>
-      <w:r>
-        <w:rPr>
-          <w:sz w:val="24"/>
-          <w:szCs w:val="28"/>
-        </w:rPr>
-        <w:t xml:space="preserve"> __</w:t>
+        <w:t xml:space="preserve"> : __</w:t>
       </w:r>
       <w:proofErr w:type="spellStart"/>
       <w:r>
@@ -1791,7 +1808,6 @@
         <w:t>_</w:t>
       </w:r>
       <w:proofErr w:type="spellStart"/>
-      <w:proofErr w:type="gramStart"/>
       <w:r>
         <w:rPr>
           <w:sz w:val="24"/>
@@ -1800,7 +1816,6 @@
         <w:t>listarTodas</w:t>
       </w:r>
       <w:proofErr w:type="spellEnd"/>
-      <w:proofErr w:type="gramEnd"/>
       <w:r>
         <w:rPr>
           <w:sz w:val="24"/>
@@ -1846,7 +1861,6 @@
         <w:t>__</w:t>
       </w:r>
       <w:proofErr w:type="spellStart"/>
-      <w:proofErr w:type="gramStart"/>
       <w:r>
         <w:rPr>
           <w:sz w:val="24"/>
@@ -1855,7 +1869,6 @@
         <w:t>constructTeste</w:t>
       </w:r>
       <w:proofErr w:type="spellEnd"/>
-      <w:proofErr w:type="gramEnd"/>
       <w:r>
         <w:rPr>
           <w:sz w:val="24"/>
@@ -1901,7 +1914,6 @@
         <w:t>_</w:t>
       </w:r>
       <w:proofErr w:type="spellStart"/>
-      <w:proofErr w:type="gramStart"/>
       <w:r>
         <w:rPr>
           <w:sz w:val="24"/>
@@ -1910,7 +1922,6 @@
         <w:t>listarTodasAlfabeticamente</w:t>
       </w:r>
       <w:proofErr w:type="spellEnd"/>
-      <w:proofErr w:type="gramEnd"/>
       <w:r>
         <w:rPr>
           <w:sz w:val="24"/>
@@ -1970,7 +1981,6 @@
         <w:t>_</w:t>
       </w:r>
       <w:proofErr w:type="spellStart"/>
-      <w:proofErr w:type="gramStart"/>
       <w:r>
         <w:rPr>
           <w:sz w:val="24"/>
@@ -1979,7 +1989,6 @@
         <w:t>consultarPorId</w:t>
       </w:r>
       <w:proofErr w:type="spellEnd"/>
-      <w:proofErr w:type="gramEnd"/>
       <w:r>
         <w:rPr>
           <w:sz w:val="24"/>
@@ -2025,7 +2034,6 @@
         <w:t>_</w:t>
       </w:r>
       <w:proofErr w:type="spellStart"/>
-      <w:proofErr w:type="gramStart"/>
       <w:r>
         <w:rPr>
           <w:sz w:val="24"/>
@@ -2034,7 +2042,6 @@
         <w:t>consultarPorNome</w:t>
       </w:r>
       <w:proofErr w:type="spellEnd"/>
-      <w:proofErr w:type="gramEnd"/>
       <w:r>
         <w:rPr>
           <w:sz w:val="24"/>
@@ -2080,7 +2087,6 @@
         <w:t>_</w:t>
       </w:r>
       <w:proofErr w:type="spellStart"/>
-      <w:proofErr w:type="gramStart"/>
       <w:r>
         <w:rPr>
           <w:sz w:val="24"/>
@@ -2089,7 +2095,6 @@
         <w:t>contarRegistrosRA</w:t>
       </w:r>
       <w:proofErr w:type="spellEnd"/>
-      <w:proofErr w:type="gramEnd"/>
       <w:r>
         <w:rPr>
           <w:sz w:val="24"/>
@@ -2135,7 +2140,6 @@
         <w:t>_</w:t>
       </w:r>
       <w:proofErr w:type="spellStart"/>
-      <w:proofErr w:type="gramStart"/>
       <w:r>
         <w:rPr>
           <w:sz w:val="24"/>
@@ -2144,7 +2148,6 @@
         <w:t>inserirRA</w:t>
       </w:r>
       <w:proofErr w:type="spellEnd"/>
-      <w:proofErr w:type="gramEnd"/>
       <w:r>
         <w:rPr>
           <w:sz w:val="24"/>
@@ -2191,7 +2194,6 @@
         <w:t>_</w:t>
       </w:r>
       <w:proofErr w:type="spellStart"/>
-      <w:proofErr w:type="gramStart"/>
       <w:r>
         <w:rPr>
           <w:sz w:val="24"/>
@@ -2200,7 +2202,6 @@
         <w:t>inserirRegiaoArrayParseRA</w:t>
       </w:r>
       <w:proofErr w:type="spellEnd"/>
-      <w:proofErr w:type="gramEnd"/>
       <w:r>
         <w:rPr>
           <w:sz w:val="24"/>
@@ -2237,7 +2238,6 @@
         <w:t xml:space="preserve">Classe: </w:t>
       </w:r>
       <w:proofErr w:type="spellStart"/>
-      <w:proofErr w:type="gramStart"/>
       <w:r>
         <w:rPr>
           <w:sz w:val="28"/>
@@ -2245,7 +2245,6 @@
         <w:t>TempoController</w:t>
       </w:r>
       <w:proofErr w:type="spellEnd"/>
-      <w:proofErr w:type="gramEnd"/>
     </w:p>
     <w:p>
       <w:pPr>
@@ -2534,14 +2533,14 @@
         <w:rPr>
           <w:sz w:val="28"/>
         </w:rPr>
-        <w:t xml:space="preserve">Classe: </w:t>
-      </w:r>
-      <w:proofErr w:type="spellStart"/>
-      <w:r>
-        <w:rPr>
-          <w:sz w:val="28"/>
-        </w:rPr>
-        <w:t>Crime.php</w:t>
+        <w:t>Classe: Crime.</w:t>
+      </w:r>
+      <w:proofErr w:type="spellStart"/>
+      <w:r>
+        <w:rPr>
+          <w:sz w:val="28"/>
+        </w:rPr>
+        <w:t>php</w:t>
       </w:r>
       <w:proofErr w:type="spellEnd"/>
     </w:p>
@@ -2675,7 +2674,6 @@
         <w:t xml:space="preserve">Classe: </w:t>
       </w:r>
       <w:proofErr w:type="spellStart"/>
-      <w:proofErr w:type="gramStart"/>
       <w:r>
         <w:rPr>
           <w:sz w:val="28"/>
@@ -2683,6 +2681,7 @@
         </w:rPr>
         <w:t>Nature</w:t>
       </w:r>
+      <w:proofErr w:type="spellEnd"/>
       <w:r>
         <w:rPr>
           <w:sz w:val="28"/>
@@ -2690,7 +2689,7 @@
         </w:rPr>
         <w:t>.</w:t>
       </w:r>
-      <w:proofErr w:type="gramEnd"/>
+      <w:proofErr w:type="spellStart"/>
       <w:r>
         <w:rPr>
           <w:sz w:val="28"/>
@@ -2721,7 +2720,6 @@
         <w:t>Variável $</w:t>
       </w:r>
       <w:proofErr w:type="spellStart"/>
-      <w:proofErr w:type="gramStart"/>
       <w:r>
         <w:rPr>
           <w:sz w:val="24"/>
@@ -2730,7 +2728,6 @@
         <w:t>idNatureza</w:t>
       </w:r>
       <w:proofErr w:type="spellEnd"/>
-      <w:proofErr w:type="gramEnd"/>
       <w:r>
         <w:rPr>
           <w:sz w:val="24"/>
@@ -2783,7 +2780,6 @@
         <w:t xml:space="preserve">ureza: $ </w:t>
       </w:r>
       <w:proofErr w:type="spellStart"/>
-      <w:proofErr w:type="gramStart"/>
       <w:r>
         <w:rPr>
           <w:sz w:val="24"/>
@@ -2792,7 +2788,6 @@
         <w:t>nomeNatureza</w:t>
       </w:r>
       <w:proofErr w:type="spellEnd"/>
-      <w:proofErr w:type="gramEnd"/>
       <w:r>
         <w:rPr>
           <w:sz w:val="24"/>
@@ -2838,7 +2833,6 @@
         <w:t>Variável $</w:t>
       </w:r>
       <w:proofErr w:type="spellStart"/>
-      <w:proofErr w:type="gramStart"/>
       <w:r>
         <w:rPr>
           <w:sz w:val="24"/>
@@ -2847,7 +2841,6 @@
         <w:t>idCategoria</w:t>
       </w:r>
       <w:proofErr w:type="spellEnd"/>
-      <w:proofErr w:type="gramEnd"/>
       <w:r>
         <w:rPr>
           <w:sz w:val="24"/>
@@ -2916,7 +2909,6 @@
         <w:t xml:space="preserve">: </w:t>
       </w:r>
       <w:proofErr w:type="spellStart"/>
-      <w:proofErr w:type="gramStart"/>
       <w:r>
         <w:rPr>
           <w:sz w:val="24"/>
@@ -2932,7 +2924,6 @@
         <w:t>nstance</w:t>
       </w:r>
       <w:proofErr w:type="spellEnd"/>
-      <w:proofErr w:type="gramEnd"/>
     </w:p>
     <w:p>
       <w:pPr>
@@ -2988,7 +2979,6 @@
         <w:t>__</w:t>
       </w:r>
       <w:proofErr w:type="spellStart"/>
-      <w:proofErr w:type="gramStart"/>
       <w:r>
         <w:rPr>
           <w:sz w:val="24"/>
@@ -2997,7 +2987,6 @@
         <w:t>setIdNatureza</w:t>
       </w:r>
       <w:proofErr w:type="spellEnd"/>
-      <w:proofErr w:type="gramEnd"/>
       <w:r>
         <w:rPr>
           <w:sz w:val="24"/>
@@ -3046,7 +3035,6 @@
         <w:t>__</w:t>
       </w:r>
       <w:proofErr w:type="spellStart"/>
-      <w:proofErr w:type="gramStart"/>
       <w:r>
         <w:rPr>
           <w:sz w:val="24"/>
@@ -3062,7 +3050,6 @@
         <w:t>etIdNatureza</w:t>
       </w:r>
       <w:proofErr w:type="spellEnd"/>
-      <w:proofErr w:type="gramEnd"/>
       <w:r>
         <w:rPr>
           <w:sz w:val="24"/>
@@ -3101,7 +3088,6 @@
         <w:t>__</w:t>
       </w:r>
       <w:proofErr w:type="spellStart"/>
-      <w:proofErr w:type="gramStart"/>
       <w:r>
         <w:rPr>
           <w:sz w:val="24"/>
@@ -3110,7 +3096,6 @@
         <w:t>setIdCategoria</w:t>
       </w:r>
       <w:proofErr w:type="spellEnd"/>
-      <w:proofErr w:type="gramEnd"/>
       <w:r>
         <w:rPr>
           <w:sz w:val="24"/>
@@ -3149,7 +3134,6 @@
         <w:t>__</w:t>
       </w:r>
       <w:proofErr w:type="spellStart"/>
-      <w:proofErr w:type="gramStart"/>
       <w:r>
         <w:rPr>
           <w:sz w:val="24"/>
@@ -3165,7 +3149,6 @@
         <w:t>etIdCategoria</w:t>
       </w:r>
       <w:proofErr w:type="spellEnd"/>
-      <w:proofErr w:type="gramEnd"/>
       <w:r>
         <w:rPr>
           <w:sz w:val="24"/>
@@ -3204,7 +3187,6 @@
         <w:t>__</w:t>
       </w:r>
       <w:proofErr w:type="spellStart"/>
-      <w:proofErr w:type="gramStart"/>
       <w:r>
         <w:rPr>
           <w:sz w:val="24"/>
@@ -3213,7 +3195,6 @@
         <w:t>setNatureza</w:t>
       </w:r>
       <w:proofErr w:type="spellEnd"/>
-      <w:proofErr w:type="gramEnd"/>
       <w:r>
         <w:rPr>
           <w:sz w:val="24"/>
@@ -3262,7 +3243,6 @@
         <w:t>__</w:t>
       </w:r>
       <w:proofErr w:type="spellStart"/>
-      <w:proofErr w:type="gramStart"/>
       <w:r>
         <w:rPr>
           <w:sz w:val="24"/>
@@ -3278,7 +3258,6 @@
         <w:t>etNatureza</w:t>
       </w:r>
       <w:proofErr w:type="spellEnd"/>
-      <w:proofErr w:type="gramEnd"/>
       <w:r>
         <w:rPr>
           <w:sz w:val="24"/>
@@ -3315,19 +3294,25 @@
         <w:t xml:space="preserve">Classe: </w:t>
       </w:r>
       <w:proofErr w:type="spellStart"/>
-      <w:proofErr w:type="gramStart"/>
       <w:r>
         <w:rPr>
           <w:sz w:val="28"/>
         </w:rPr>
         <w:t>RegiaoAdministrativa</w:t>
       </w:r>
-      <w:proofErr w:type="gramEnd"/>
-      <w:r>
-        <w:rPr>
-          <w:sz w:val="28"/>
-        </w:rPr>
-        <w:t>.php</w:t>
+      <w:proofErr w:type="spellEnd"/>
+      <w:r>
+        <w:rPr>
+          <w:sz w:val="28"/>
+        </w:rPr>
+        <w:t>.</w:t>
+      </w:r>
+      <w:proofErr w:type="spellStart"/>
+      <w:r>
+        <w:rPr>
+          <w:sz w:val="28"/>
+        </w:rPr>
+        <w:t>php</w:t>
       </w:r>
       <w:proofErr w:type="spellEnd"/>
       <w:r>
@@ -3341,7 +3326,21 @@
         <w:rPr>
           <w:sz w:val="28"/>
         </w:rPr>
-        <w:t>AdministrativeRegion.php</w:t>
+        <w:t>AdministrativeRegion</w:t>
+      </w:r>
+      <w:proofErr w:type="spellEnd"/>
+      <w:r>
+        <w:rPr>
+          <w:sz w:val="28"/>
+        </w:rPr>
+        <w:t>.</w:t>
+      </w:r>
+      <w:proofErr w:type="spellStart"/>
+      <w:r>
+        <w:rPr>
+          <w:sz w:val="28"/>
+        </w:rPr>
+        <w:t>php</w:t>
       </w:r>
       <w:proofErr w:type="spellEnd"/>
     </w:p>
@@ -3363,12 +3362,10 @@
         <w:t>$</w:t>
       </w:r>
       <w:proofErr w:type="spellStart"/>
-      <w:proofErr w:type="gramStart"/>
       <w:r>
         <w:t>idRegiaoAdministrativa</w:t>
       </w:r>
       <w:proofErr w:type="spellEnd"/>
-      <w:proofErr w:type="gramEnd"/>
       <w:r>
         <w:t xml:space="preserve">: </w:t>
       </w:r>
@@ -3425,15 +3422,7 @@
         </w:rPr>
       </w:pPr>
       <w:r>
-        <w:t>Variável</w:t>
-      </w:r>
-      <w:proofErr w:type="gramStart"/>
-      <w:r>
-        <w:t xml:space="preserve">  </w:t>
-      </w:r>
-      <w:proofErr w:type="gramEnd"/>
-      <w:r>
-        <w:t>$</w:t>
+        <w:t>Variável  $</w:t>
       </w:r>
       <w:proofErr w:type="spellStart"/>
       <w:r>
@@ -3471,17 +3460,12 @@
         <w:t>__</w:t>
       </w:r>
       <w:proofErr w:type="spellStart"/>
-      <w:proofErr w:type="gramStart"/>
       <w:r>
         <w:t>construct</w:t>
       </w:r>
       <w:proofErr w:type="spellEnd"/>
       <w:r>
-        <w:t xml:space="preserve"> :</w:t>
-      </w:r>
-      <w:proofErr w:type="gramEnd"/>
-      <w:r>
-        <w:t xml:space="preserve"> __</w:t>
+        <w:t xml:space="preserve"> : __</w:t>
       </w:r>
       <w:proofErr w:type="spellStart"/>
       <w:r>
@@ -3508,12 +3492,10 @@
         <w:t xml:space="preserve"> __</w:t>
       </w:r>
       <w:proofErr w:type="spellStart"/>
-      <w:proofErr w:type="gramStart"/>
       <w:r>
         <w:t>constructOverLoad</w:t>
       </w:r>
       <w:proofErr w:type="spellEnd"/>
-      <w:proofErr w:type="gramEnd"/>
       <w:r>
         <w:t xml:space="preserve"> : </w:t>
       </w:r>
@@ -3545,12 +3527,10 @@
         <w:t>__</w:t>
       </w:r>
       <w:proofErr w:type="spellStart"/>
-      <w:proofErr w:type="gramStart"/>
       <w:r>
         <w:t>setIdRegiaoAdministrativa</w:t>
       </w:r>
       <w:proofErr w:type="spellEnd"/>
-      <w:proofErr w:type="gramEnd"/>
       <w:r>
         <w:t>: __</w:t>
       </w:r>
@@ -3579,12 +3559,10 @@
         <w:t xml:space="preserve"> __</w:t>
       </w:r>
       <w:proofErr w:type="spellStart"/>
-      <w:proofErr w:type="gramStart"/>
       <w:r>
         <w:t>getIdRegiaoAdministrativa</w:t>
       </w:r>
       <w:proofErr w:type="spellEnd"/>
-      <w:proofErr w:type="gramEnd"/>
       <w:r>
         <w:t>: __</w:t>
       </w:r>
@@ -3613,12 +3591,10 @@
         <w:t>__</w:t>
       </w:r>
       <w:proofErr w:type="spellStart"/>
-      <w:proofErr w:type="gramStart"/>
       <w:r>
         <w:t>setNomeRegiao</w:t>
       </w:r>
       <w:proofErr w:type="spellEnd"/>
-      <w:proofErr w:type="gramEnd"/>
       <w:r>
         <w:t>: __</w:t>
       </w:r>
@@ -3647,12 +3623,10 @@
         <w:t>__</w:t>
       </w:r>
       <w:proofErr w:type="spellStart"/>
-      <w:proofErr w:type="gramStart"/>
       <w:r>
         <w:t>getNomeRegiao</w:t>
       </w:r>
       <w:proofErr w:type="spellEnd"/>
-      <w:proofErr w:type="gramEnd"/>
       <w:r>
         <w:t>: __</w:t>
       </w:r>
@@ -3680,8 +3654,6 @@
         </w:rPr>
         <w:t xml:space="preserve">Classe: </w:t>
       </w:r>
-      <w:proofErr w:type="spellStart"/>
-      <w:proofErr w:type="gramStart"/>
       <w:r>
         <w:rPr>
           <w:sz w:val="28"/>
@@ -3694,7 +3666,7 @@
         </w:rPr>
         <w:t>.</w:t>
       </w:r>
-      <w:proofErr w:type="gramEnd"/>
+      <w:proofErr w:type="spellStart"/>
       <w:r>
         <w:rPr>
           <w:sz w:val="28"/>
@@ -3713,7 +3685,21 @@
         <w:rPr>
           <w:sz w:val="28"/>
         </w:rPr>
-        <w:t>Category.php</w:t>
+        <w:t>Category</w:t>
+      </w:r>
+      <w:proofErr w:type="spellEnd"/>
+      <w:r>
+        <w:rPr>
+          <w:sz w:val="28"/>
+        </w:rPr>
+        <w:t>.</w:t>
+      </w:r>
+      <w:proofErr w:type="spellStart"/>
+      <w:r>
+        <w:rPr>
+          <w:sz w:val="28"/>
+        </w:rPr>
+        <w:t>php</w:t>
       </w:r>
       <w:proofErr w:type="spellEnd"/>
     </w:p>
@@ -3740,7 +3726,6 @@
         <w:t xml:space="preserve"> $</w:t>
       </w:r>
       <w:proofErr w:type="spellStart"/>
-      <w:proofErr w:type="gramStart"/>
       <w:r>
         <w:rPr>
           <w:sz w:val="24"/>
@@ -3749,7 +3734,6 @@
         <w:t>idCategoria</w:t>
       </w:r>
       <w:proofErr w:type="spellEnd"/>
-      <w:proofErr w:type="gramEnd"/>
       <w:r>
         <w:rPr>
           <w:sz w:val="24"/>
@@ -3787,7 +3771,6 @@
         <w:t>Variável $</w:t>
       </w:r>
       <w:proofErr w:type="spellStart"/>
-      <w:proofErr w:type="gramStart"/>
       <w:r>
         <w:rPr>
           <w:sz w:val="24"/>
@@ -3796,7 +3779,6 @@
         <w:t>nomeCategoria</w:t>
       </w:r>
       <w:proofErr w:type="spellEnd"/>
-      <w:proofErr w:type="gramEnd"/>
       <w:r>
         <w:rPr>
           <w:sz w:val="24"/>
@@ -3833,12 +3815,10 @@
         <w:t>__</w:t>
       </w:r>
       <w:proofErr w:type="spellStart"/>
-      <w:proofErr w:type="gramStart"/>
       <w:r>
         <w:t>setIdCategoria</w:t>
       </w:r>
       <w:proofErr w:type="spellEnd"/>
-      <w:proofErr w:type="gramEnd"/>
       <w:r>
         <w:t xml:space="preserve">: </w:t>
       </w:r>
@@ -3864,13 +3844,8 @@
         </w:rPr>
       </w:pPr>
       <w:r>
-        <w:t>Função:</w:t>
-      </w:r>
-      <w:proofErr w:type="gramStart"/>
-      <w:r>
-        <w:t xml:space="preserve">  </w:t>
-      </w:r>
-      <w:proofErr w:type="gramEnd"/>
+        <w:t xml:space="preserve">Função:  </w:t>
+      </w:r>
       <w:r>
         <w:t>__</w:t>
       </w:r>
@@ -3910,12 +3885,10 @@
         <w:t>__</w:t>
       </w:r>
       <w:proofErr w:type="spellStart"/>
-      <w:proofErr w:type="gramStart"/>
       <w:r>
         <w:t>setNomeCategoria</w:t>
       </w:r>
       <w:proofErr w:type="spellEnd"/>
-      <w:proofErr w:type="gramEnd"/>
       <w:r>
         <w:t xml:space="preserve"> : </w:t>
       </w:r>
@@ -3944,12 +3917,10 @@
         <w:t>__</w:t>
       </w:r>
       <w:proofErr w:type="spellStart"/>
-      <w:proofErr w:type="gramStart"/>
       <w:r>
         <w:t>getNomeCategoria</w:t>
       </w:r>
       <w:proofErr w:type="spellEnd"/>
-      <w:proofErr w:type="gramEnd"/>
       <w:r>
         <w:t xml:space="preserve">: </w:t>
       </w:r>
@@ -3981,12 +3952,10 @@
         <w:t xml:space="preserve"> __</w:t>
       </w:r>
       <w:proofErr w:type="spellStart"/>
-      <w:proofErr w:type="gramStart"/>
       <w:r>
         <w:t>constructOverload</w:t>
       </w:r>
       <w:proofErr w:type="spellEnd"/>
-      <w:proofErr w:type="gramEnd"/>
       <w:r>
         <w:t xml:space="preserve">: </w:t>
       </w:r>
@@ -4021,17 +3990,12 @@
         <w:t>__</w:t>
       </w:r>
       <w:proofErr w:type="spellStart"/>
-      <w:proofErr w:type="gramStart"/>
       <w:r>
         <w:t>construct</w:t>
       </w:r>
       <w:proofErr w:type="spellEnd"/>
       <w:r>
-        <w:t>(</w:t>
-      </w:r>
-      <w:proofErr w:type="gramEnd"/>
-      <w:r>
-        <w:t>)</w:t>
+        <w:t>()</w:t>
       </w:r>
       <w:r>
         <w:t xml:space="preserve"> : </w:t>
@@ -4068,8 +4032,6 @@
         <w:lastRenderedPageBreak/>
         <w:t xml:space="preserve">Classe: </w:t>
       </w:r>
-      <w:proofErr w:type="spellStart"/>
-      <w:proofErr w:type="gramStart"/>
       <w:r>
         <w:rPr>
           <w:sz w:val="28"/>
@@ -4084,7 +4046,7 @@
         </w:rPr>
         <w:t>.</w:t>
       </w:r>
-      <w:proofErr w:type="gramEnd"/>
+      <w:proofErr w:type="spellStart"/>
       <w:r>
         <w:rPr>
           <w:sz w:val="28"/>
@@ -4300,7 +4262,21 @@
         <w:rPr>
           <w:sz w:val="28"/>
         </w:rPr>
-        <w:t>CategoriaTeste.php</w:t>
+        <w:t>CategoriaTeste</w:t>
+      </w:r>
+      <w:proofErr w:type="spellEnd"/>
+      <w:r>
+        <w:rPr>
+          <w:sz w:val="28"/>
+        </w:rPr>
+        <w:t>.</w:t>
+      </w:r>
+      <w:proofErr w:type="spellStart"/>
+      <w:r>
+        <w:rPr>
+          <w:sz w:val="28"/>
+        </w:rPr>
+        <w:t>php</w:t>
       </w:r>
       <w:proofErr w:type="spellEnd"/>
     </w:p>
@@ -4354,7 +4330,21 @@
         <w:rPr>
           <w:sz w:val="28"/>
         </w:rPr>
-        <w:t>CrimeTeste.php</w:t>
+        <w:t>CrimeTeste</w:t>
+      </w:r>
+      <w:proofErr w:type="spellEnd"/>
+      <w:r>
+        <w:rPr>
+          <w:sz w:val="28"/>
+        </w:rPr>
+        <w:t>.</w:t>
+      </w:r>
+      <w:proofErr w:type="spellStart"/>
+      <w:r>
+        <w:rPr>
+          <w:sz w:val="28"/>
+        </w:rPr>
+        <w:t>php</w:t>
       </w:r>
       <w:proofErr w:type="spellEnd"/>
     </w:p>
@@ -4400,7 +4390,21 @@
         <w:rPr>
           <w:sz w:val="28"/>
         </w:rPr>
-        <w:t>NaturezaTeste.php</w:t>
+        <w:t>NaturezaTeste</w:t>
+      </w:r>
+      <w:proofErr w:type="spellEnd"/>
+      <w:r>
+        <w:rPr>
+          <w:sz w:val="28"/>
+        </w:rPr>
+        <w:t>.</w:t>
+      </w:r>
+      <w:proofErr w:type="spellStart"/>
+      <w:r>
+        <w:rPr>
+          <w:sz w:val="28"/>
+        </w:rPr>
+        <w:t>php</w:t>
       </w:r>
       <w:proofErr w:type="spellEnd"/>
     </w:p>
@@ -4454,7 +4458,21 @@
         <w:rPr>
           <w:sz w:val="28"/>
         </w:rPr>
-        <w:t>RegiaoAdministrativaTeste.php</w:t>
+        <w:t>RegiaoAdministrativaTeste</w:t>
+      </w:r>
+      <w:proofErr w:type="spellEnd"/>
+      <w:r>
+        <w:rPr>
+          <w:sz w:val="28"/>
+        </w:rPr>
+        <w:t>.</w:t>
+      </w:r>
+      <w:proofErr w:type="spellStart"/>
+      <w:r>
+        <w:rPr>
+          <w:sz w:val="28"/>
+        </w:rPr>
+        <w:t>php</w:t>
       </w:r>
       <w:proofErr w:type="spellEnd"/>
     </w:p>
@@ -4522,7 +4540,21 @@
         <w:rPr>
           <w:sz w:val="28"/>
         </w:rPr>
-        <w:t>TempoTeste.php</w:t>
+        <w:t>TempoTeste</w:t>
+      </w:r>
+      <w:proofErr w:type="spellEnd"/>
+      <w:r>
+        <w:rPr>
+          <w:sz w:val="28"/>
+        </w:rPr>
+        <w:t>.</w:t>
+      </w:r>
+      <w:proofErr w:type="spellStart"/>
+      <w:r>
+        <w:rPr>
+          <w:sz w:val="28"/>
+        </w:rPr>
+        <w:t>php</w:t>
       </w:r>
       <w:proofErr w:type="spellEnd"/>
     </w:p>
@@ -4596,7 +4628,23 @@
           <w:sz w:val="28"/>
           <w:szCs w:val="28"/>
         </w:rPr>
-        <w:t>NaturezaControllerTeste.php</w:t>
+        <w:t>NaturezaControllerTeste</w:t>
+      </w:r>
+      <w:proofErr w:type="spellEnd"/>
+      <w:r>
+        <w:rPr>
+          <w:sz w:val="28"/>
+          <w:szCs w:val="28"/>
+        </w:rPr>
+        <w:t>.</w:t>
+      </w:r>
+      <w:proofErr w:type="spellStart"/>
+      <w:r>
+        <w:rPr>
+          <w:sz w:val="28"/>
+          <w:szCs w:val="28"/>
+        </w:rPr>
+        <w:t>php</w:t>
       </w:r>
       <w:proofErr w:type="spellEnd"/>
     </w:p>
@@ -4917,7 +4965,23 @@
           <w:sz w:val="28"/>
           <w:szCs w:val="28"/>
         </w:rPr>
-        <w:t>RegiaoAdministrativaControllerTeste.php</w:t>
+        <w:t>RegiaoAdministrativaControllerTeste</w:t>
+      </w:r>
+      <w:proofErr w:type="spellEnd"/>
+      <w:r>
+        <w:rPr>
+          <w:sz w:val="28"/>
+          <w:szCs w:val="28"/>
+        </w:rPr>
+        <w:t>.</w:t>
+      </w:r>
+      <w:proofErr w:type="spellStart"/>
+      <w:r>
+        <w:rPr>
+          <w:sz w:val="28"/>
+          <w:szCs w:val="28"/>
+        </w:rPr>
+        <w:t>php</w:t>
       </w:r>
       <w:proofErr w:type="spellEnd"/>
     </w:p>
@@ -5053,7 +5117,23 @@
           <w:sz w:val="28"/>
           <w:szCs w:val="28"/>
         </w:rPr>
-        <w:t>TempoControllerTeste.php</w:t>
+        <w:t>TempoControllerTeste</w:t>
+      </w:r>
+      <w:proofErr w:type="spellEnd"/>
+      <w:r>
+        <w:rPr>
+          <w:sz w:val="28"/>
+          <w:szCs w:val="28"/>
+        </w:rPr>
+        <w:t>.</w:t>
+      </w:r>
+      <w:proofErr w:type="spellStart"/>
+      <w:r>
+        <w:rPr>
+          <w:sz w:val="28"/>
+          <w:szCs w:val="28"/>
+        </w:rPr>
+        <w:t>php</w:t>
       </w:r>
       <w:proofErr w:type="spellEnd"/>
     </w:p>
@@ -5176,7 +5256,23 @@
           <w:sz w:val="28"/>
           <w:szCs w:val="28"/>
         </w:rPr>
-        <w:t>CrimeControllerTeste.php</w:t>
+        <w:t>CrimeControllerTeste</w:t>
+      </w:r>
+      <w:proofErr w:type="spellEnd"/>
+      <w:r>
+        <w:rPr>
+          <w:sz w:val="28"/>
+          <w:szCs w:val="28"/>
+        </w:rPr>
+        <w:t>.</w:t>
+      </w:r>
+      <w:proofErr w:type="spellStart"/>
+      <w:r>
+        <w:rPr>
+          <w:sz w:val="28"/>
+          <w:szCs w:val="28"/>
+        </w:rPr>
+        <w:t>php</w:t>
       </w:r>
       <w:proofErr w:type="spellEnd"/>
     </w:p>
@@ -6034,12 +6130,21 @@
         </w:rPr>
         <w:t>Test</w:t>
       </w:r>
-      <w:r>
-        <w:rPr>
-          <w:sz w:val="28"/>
-          <w:szCs w:val="28"/>
-        </w:rPr>
-        <w:t>.php</w:t>
+      <w:proofErr w:type="spellEnd"/>
+      <w:r>
+        <w:rPr>
+          <w:sz w:val="28"/>
+          <w:szCs w:val="28"/>
+        </w:rPr>
+        <w:t>.</w:t>
+      </w:r>
+      <w:proofErr w:type="spellStart"/>
+      <w:r>
+        <w:rPr>
+          <w:sz w:val="28"/>
+          <w:szCs w:val="28"/>
+        </w:rPr>
+        <w:t>php</w:t>
       </w:r>
       <w:proofErr w:type="spellEnd"/>
     </w:p>
@@ -6064,7 +6169,6 @@
         <w:t xml:space="preserve">Variável planilha -&gt; </w:t>
       </w:r>
       <w:proofErr w:type="spellStart"/>
-      <w:proofErr w:type="gramStart"/>
       <w:r>
         <w:rPr>
           <w:sz w:val="24"/>
@@ -6073,7 +6177,6 @@
         <w:t>spreadSheet</w:t>
       </w:r>
       <w:proofErr w:type="spellEnd"/>
-      <w:proofErr w:type="gramEnd"/>
     </w:p>
     <w:p>
       <w:pPr>
@@ -6119,14 +6222,20 @@
         <w:t xml:space="preserve">Classe: </w:t>
       </w:r>
       <w:proofErr w:type="spellStart"/>
-      <w:proofErr w:type="gramStart"/>
-      <w:r>
-        <w:rPr>
-          <w:sz w:val="28"/>
-        </w:rPr>
-        <w:t>Conexao.</w:t>
-      </w:r>
-      <w:proofErr w:type="gramEnd"/>
+      <w:r>
+        <w:rPr>
+          <w:sz w:val="28"/>
+        </w:rPr>
+        <w:t>Conexao</w:t>
+      </w:r>
+      <w:proofErr w:type="spellEnd"/>
+      <w:r>
+        <w:rPr>
+          <w:sz w:val="28"/>
+        </w:rPr>
+        <w:t>.</w:t>
+      </w:r>
+      <w:proofErr w:type="spellStart"/>
       <w:r>
         <w:rPr>
           <w:sz w:val="28"/>
@@ -6145,7 +6254,21 @@
         <w:rPr>
           <w:sz w:val="28"/>
         </w:rPr>
-        <w:t>Conexion.php</w:t>
+        <w:t>Conexion</w:t>
+      </w:r>
+      <w:proofErr w:type="spellEnd"/>
+      <w:r>
+        <w:rPr>
+          <w:sz w:val="28"/>
+        </w:rPr>
+        <w:t>.</w:t>
+      </w:r>
+      <w:proofErr w:type="spellStart"/>
+      <w:r>
+        <w:rPr>
+          <w:sz w:val="28"/>
+        </w:rPr>
+        <w:t>php</w:t>
       </w:r>
       <w:proofErr w:type="spellEnd"/>
     </w:p>
@@ -6175,7 +6298,6 @@
         <w:t xml:space="preserve"> __</w:t>
       </w:r>
       <w:proofErr w:type="spellStart"/>
-      <w:proofErr w:type="gramStart"/>
       <w:r>
         <w:rPr>
           <w:sz w:val="24"/>
@@ -6193,14 +6315,7 @@
         <w:rPr>
           <w:sz w:val="24"/>
         </w:rPr>
-        <w:t>:</w:t>
-      </w:r>
-      <w:proofErr w:type="gramEnd"/>
-      <w:r>
-        <w:rPr>
-          <w:sz w:val="24"/>
-        </w:rPr>
-        <w:t xml:space="preserve"> __</w:t>
+        <w:t>: __</w:t>
       </w:r>
       <w:proofErr w:type="spellStart"/>
       <w:r>
@@ -6231,7 +6346,6 @@
         </w:rPr>
         <w:t>Variável $</w:t>
       </w:r>
-      <w:proofErr w:type="gramStart"/>
       <w:r>
         <w:rPr>
           <w:sz w:val="24"/>
@@ -6245,23 +6359,13 @@
         </w:rPr>
         <w:t>:</w:t>
       </w:r>
-      <w:proofErr w:type="gramEnd"/>
-      <w:r>
-        <w:rPr>
-          <w:sz w:val="24"/>
-          <w:szCs w:val="24"/>
-        </w:rPr>
-        <w:t xml:space="preserve"> </w:t>
-      </w:r>
-      <w:proofErr w:type="spellStart"/>
-      <w:r>
-        <w:rPr>
-          <w:sz w:val="24"/>
-          <w:szCs w:val="24"/>
-        </w:rPr>
-        <w:t>database</w:t>
-      </w:r>
-      <w:proofErr w:type="spellEnd"/>
+      <w:r>
+        <w:rPr>
+          <w:sz w:val="24"/>
+          <w:szCs w:val="24"/>
+        </w:rPr>
+        <w:t xml:space="preserve"> database</w:t>
+      </w:r>
     </w:p>
     <w:p>
       <w:pPr>
@@ -6284,7 +6388,6 @@
         <w:t>Variável $</w:t>
       </w:r>
       <w:proofErr w:type="spellStart"/>
-      <w:proofErr w:type="gramStart"/>
       <w:r>
         <w:rPr>
           <w:sz w:val="24"/>
@@ -6306,7 +6409,6 @@
         </w:rPr>
         <w:t>:</w:t>
       </w:r>
-      <w:proofErr w:type="gramEnd"/>
       <w:r>
         <w:rPr>
           <w:sz w:val="24"/>
@@ -6372,7 +6474,6 @@
         <w:t xml:space="preserve"> </w:t>
       </w:r>
       <w:proofErr w:type="spellStart"/>
-      <w:proofErr w:type="gramStart"/>
       <w:r>
         <w:rPr>
           <w:sz w:val="24"/>
@@ -6388,7 +6489,6 @@
         <w:t>erver</w:t>
       </w:r>
       <w:proofErr w:type="spellEnd"/>
-      <w:proofErr w:type="gramEnd"/>
     </w:p>
     <w:p>
       <w:pPr>
@@ -6410,7 +6510,6 @@
         </w:rPr>
         <w:t>Variável $</w:t>
       </w:r>
-      <w:proofErr w:type="gramStart"/>
       <w:r>
         <w:rPr>
           <w:sz w:val="24"/>
@@ -6424,7 +6523,6 @@
         </w:rPr>
         <w:t>:</w:t>
       </w:r>
-      <w:proofErr w:type="gramEnd"/>
       <w:r>
         <w:rPr>
           <w:sz w:val="24"/>
@@ -6469,7 +6567,6 @@
         </w:rPr>
         <w:t>Variável $</w:t>
       </w:r>
-      <w:proofErr w:type="gramStart"/>
       <w:r>
         <w:rPr>
           <w:sz w:val="24"/>
@@ -6483,7 +6580,6 @@
         </w:rPr>
         <w:t>:</w:t>
       </w:r>
-      <w:proofErr w:type="gramEnd"/>
       <w:r>
         <w:rPr>
           <w:sz w:val="24"/>
@@ -6529,7 +6625,6 @@
         <w:t>Variável $</w:t>
       </w:r>
       <w:proofErr w:type="spellStart"/>
-      <w:proofErr w:type="gramStart"/>
       <w:r>
         <w:rPr>
           <w:sz w:val="24"/>
@@ -6538,7 +6633,6 @@
         <w:t>db</w:t>
       </w:r>
       <w:proofErr w:type="spellEnd"/>
-      <w:proofErr w:type="gramEnd"/>
       <w:r>
         <w:rPr>
           <w:sz w:val="24"/>
@@ -6599,7 +6693,21 @@
         <w:rPr>
           <w:sz w:val="28"/>
         </w:rPr>
-        <w:t>persistence.php</w:t>
+        <w:t>persistence</w:t>
+      </w:r>
+      <w:proofErr w:type="spellEnd"/>
+      <w:r>
+        <w:rPr>
+          <w:sz w:val="28"/>
+        </w:rPr>
+        <w:t>.</w:t>
+      </w:r>
+      <w:proofErr w:type="spellStart"/>
+      <w:r>
+        <w:rPr>
+          <w:sz w:val="28"/>
+        </w:rPr>
+        <w:t>php</w:t>
       </w:r>
       <w:proofErr w:type="spellEnd"/>
     </w:p>
@@ -6665,7 +6773,6 @@
         <w:t xml:space="preserve">Classe: </w:t>
       </w:r>
       <w:proofErr w:type="spellStart"/>
-      <w:proofErr w:type="gramStart"/>
       <w:r>
         <w:rPr>
           <w:sz w:val="28"/>
@@ -6673,13 +6780,21 @@
         </w:rPr>
         <w:t>RegiaoAdministrativaDAO</w:t>
       </w:r>
-      <w:proofErr w:type="gramEnd"/>
-      <w:r>
-        <w:rPr>
-          <w:sz w:val="28"/>
-          <w:szCs w:val="28"/>
-        </w:rPr>
-        <w:t>.php</w:t>
+      <w:proofErr w:type="spellEnd"/>
+      <w:r>
+        <w:rPr>
+          <w:sz w:val="28"/>
+          <w:szCs w:val="28"/>
+        </w:rPr>
+        <w:t>.</w:t>
+      </w:r>
+      <w:proofErr w:type="spellStart"/>
+      <w:r>
+        <w:rPr>
+          <w:sz w:val="28"/>
+          <w:szCs w:val="28"/>
+        </w:rPr>
+        <w:t>php</w:t>
       </w:r>
       <w:proofErr w:type="spellEnd"/>
       <w:r>
@@ -6954,7 +7069,6 @@
         <w:t>__</w:t>
       </w:r>
       <w:proofErr w:type="spellStart"/>
-      <w:proofErr w:type="gramStart"/>
       <w:r>
         <w:rPr>
           <w:sz w:val="24"/>
@@ -6966,14 +7080,7 @@
         <w:rPr>
           <w:sz w:val="24"/>
         </w:rPr>
-        <w:t xml:space="preserve"> :</w:t>
-      </w:r>
-      <w:proofErr w:type="gramEnd"/>
-      <w:r>
-        <w:rPr>
-          <w:sz w:val="24"/>
-        </w:rPr>
-        <w:t xml:space="preserve"> </w:t>
+        <w:t xml:space="preserve"> : </w:t>
       </w:r>
       <w:r>
         <w:rPr>
@@ -7015,7 +7122,6 @@
         <w:t>__</w:t>
       </w:r>
       <w:proofErr w:type="spellStart"/>
-      <w:proofErr w:type="gramStart"/>
       <w:r>
         <w:rPr>
           <w:sz w:val="24"/>
@@ -7023,7 +7129,6 @@
         <w:t>constructTest</w:t>
       </w:r>
       <w:proofErr w:type="spellEnd"/>
-      <w:proofErr w:type="gramEnd"/>
       <w:r>
         <w:rPr>
           <w:sz w:val="24"/>
@@ -7064,7 +7169,6 @@
         <w:t xml:space="preserve">Função: </w:t>
       </w:r>
       <w:proofErr w:type="spellStart"/>
-      <w:proofErr w:type="gramStart"/>
       <w:r>
         <w:rPr>
           <w:sz w:val="24"/>
@@ -7072,7 +7176,6 @@
         <w:t>listarTodas</w:t>
       </w:r>
       <w:proofErr w:type="spellEnd"/>
-      <w:proofErr w:type="gramEnd"/>
       <w:r>
         <w:rPr>
           <w:sz w:val="24"/>
@@ -7107,7 +7210,6 @@
         <w:t xml:space="preserve">Função: </w:t>
       </w:r>
       <w:proofErr w:type="spellStart"/>
-      <w:proofErr w:type="gramStart"/>
       <w:r>
         <w:rPr>
           <w:sz w:val="24"/>
@@ -7115,7 +7217,6 @@
         <w:t>listarTodasAlfabeticamente</w:t>
       </w:r>
       <w:proofErr w:type="spellEnd"/>
-      <w:proofErr w:type="gramEnd"/>
       <w:r>
         <w:rPr>
           <w:sz w:val="24"/>
@@ -7150,7 +7251,6 @@
         <w:t xml:space="preserve">Função: </w:t>
       </w:r>
       <w:proofErr w:type="spellStart"/>
-      <w:proofErr w:type="gramStart"/>
       <w:r>
         <w:rPr>
           <w:sz w:val="24"/>
@@ -7158,7 +7258,6 @@
         <w:t>consultarPorId</w:t>
       </w:r>
       <w:proofErr w:type="spellEnd"/>
-      <w:proofErr w:type="gramEnd"/>
       <w:r>
         <w:rPr>
           <w:sz w:val="24"/>
@@ -7193,7 +7292,6 @@
         <w:t xml:space="preserve">Função: </w:t>
       </w:r>
       <w:proofErr w:type="spellStart"/>
-      <w:proofErr w:type="gramStart"/>
       <w:r>
         <w:rPr>
           <w:sz w:val="24"/>
@@ -7201,7 +7299,6 @@
         <w:t>consultarPorNome</w:t>
       </w:r>
       <w:proofErr w:type="spellEnd"/>
-      <w:proofErr w:type="gramEnd"/>
       <w:r>
         <w:rPr>
           <w:sz w:val="24"/>
@@ -7236,7 +7333,6 @@
         <w:t xml:space="preserve">Função: </w:t>
       </w:r>
       <w:proofErr w:type="spellStart"/>
-      <w:proofErr w:type="gramStart"/>
       <w:r>
         <w:rPr>
           <w:sz w:val="24"/>
@@ -7244,7 +7340,6 @@
         <w:t>contarRegistrosRA</w:t>
       </w:r>
       <w:proofErr w:type="spellEnd"/>
-      <w:proofErr w:type="gramEnd"/>
       <w:r>
         <w:rPr>
           <w:sz w:val="24"/>
@@ -7279,7 +7374,6 @@
         <w:t xml:space="preserve">Função: </w:t>
       </w:r>
       <w:proofErr w:type="spellStart"/>
-      <w:proofErr w:type="gramStart"/>
       <w:r>
         <w:rPr>
           <w:sz w:val="24"/>
@@ -7287,7 +7381,6 @@
         <w:t>inserirRA</w:t>
       </w:r>
       <w:proofErr w:type="spellEnd"/>
-      <w:proofErr w:type="gramEnd"/>
       <w:r>
         <w:rPr>
           <w:sz w:val="24"/>
@@ -7324,7 +7417,6 @@
         <w:t xml:space="preserve">Classe: </w:t>
       </w:r>
       <w:proofErr w:type="spellStart"/>
-      <w:proofErr w:type="gramStart"/>
       <w:r>
         <w:rPr>
           <w:sz w:val="28"/>
@@ -7332,13 +7424,21 @@
         </w:rPr>
         <w:t>CategoriaDAO</w:t>
       </w:r>
-      <w:proofErr w:type="gramEnd"/>
-      <w:r>
-        <w:rPr>
-          <w:sz w:val="28"/>
-          <w:szCs w:val="28"/>
-        </w:rPr>
-        <w:t>.php</w:t>
+      <w:proofErr w:type="spellEnd"/>
+      <w:r>
+        <w:rPr>
+          <w:sz w:val="28"/>
+          <w:szCs w:val="28"/>
+        </w:rPr>
+        <w:t>.</w:t>
+      </w:r>
+      <w:proofErr w:type="spellStart"/>
+      <w:r>
+        <w:rPr>
+          <w:sz w:val="28"/>
+          <w:szCs w:val="28"/>
+        </w:rPr>
+        <w:t>php</w:t>
       </w:r>
       <w:proofErr w:type="spellEnd"/>
       <w:r>
@@ -7418,7 +7518,6 @@
         <w:t>Variável $</w:t>
       </w:r>
       <w:proofErr w:type="spellStart"/>
-      <w:proofErr w:type="gramStart"/>
       <w:r>
         <w:rPr>
           <w:sz w:val="24"/>
@@ -7426,7 +7525,6 @@
         <w:t>sql</w:t>
       </w:r>
       <w:proofErr w:type="spellEnd"/>
-      <w:proofErr w:type="gramEnd"/>
       <w:r>
         <w:rPr>
           <w:sz w:val="24"/>
@@ -7506,7 +7604,6 @@
         <w:t>iável $</w:t>
       </w:r>
       <w:proofErr w:type="spellStart"/>
-      <w:proofErr w:type="gramStart"/>
       <w:r>
         <w:rPr>
           <w:sz w:val="24"/>
@@ -7514,7 +7611,6 @@
         <w:t>dadosCategoria</w:t>
       </w:r>
       <w:proofErr w:type="spellEnd"/>
-      <w:proofErr w:type="gramEnd"/>
       <w:r>
         <w:rPr>
           <w:sz w:val="24"/>
@@ -7555,7 +7651,6 @@
         <w:t>Variável $</w:t>
       </w:r>
       <w:proofErr w:type="spellStart"/>
-      <w:proofErr w:type="gramStart"/>
       <w:r>
         <w:rPr>
           <w:sz w:val="24"/>
@@ -7563,7 +7658,6 @@
         <w:t>retornaCategorias</w:t>
       </w:r>
       <w:proofErr w:type="spellEnd"/>
-      <w:proofErr w:type="gramEnd"/>
       <w:r>
         <w:rPr>
           <w:sz w:val="24"/>
@@ -7631,7 +7725,6 @@
         <w:t>$</w:t>
       </w:r>
       <w:proofErr w:type="spellStart"/>
-      <w:proofErr w:type="gramStart"/>
       <w:r>
         <w:rPr>
           <w:sz w:val="24"/>
@@ -7639,7 +7732,6 @@
         <w:t>totalCategoria</w:t>
       </w:r>
       <w:proofErr w:type="spellEnd"/>
-      <w:proofErr w:type="gramEnd"/>
       <w:r>
         <w:rPr>
           <w:sz w:val="24"/>
@@ -7739,7 +7831,6 @@
         <w:t>__</w:t>
       </w:r>
       <w:proofErr w:type="spellStart"/>
-      <w:proofErr w:type="gramStart"/>
       <w:r>
         <w:rPr>
           <w:sz w:val="24"/>
@@ -7747,7 +7838,6 @@
         <w:t>constructTeste</w:t>
       </w:r>
       <w:proofErr w:type="spellEnd"/>
-      <w:proofErr w:type="gramEnd"/>
       <w:r>
         <w:rPr>
           <w:sz w:val="24"/>
@@ -7782,7 +7872,6 @@
         <w:t xml:space="preserve">Função: </w:t>
       </w:r>
       <w:proofErr w:type="spellStart"/>
-      <w:proofErr w:type="gramStart"/>
       <w:r>
         <w:rPr>
           <w:sz w:val="24"/>
@@ -7790,7 +7879,6 @@
         <w:t>listarTodas</w:t>
       </w:r>
       <w:proofErr w:type="spellEnd"/>
-      <w:proofErr w:type="gramEnd"/>
       <w:r>
         <w:rPr>
           <w:sz w:val="24"/>
@@ -7825,7 +7913,6 @@
         <w:t xml:space="preserve">Função: </w:t>
       </w:r>
       <w:proofErr w:type="spellStart"/>
-      <w:proofErr w:type="gramStart"/>
       <w:r>
         <w:rPr>
           <w:sz w:val="24"/>
@@ -7833,7 +7920,6 @@
         <w:t>listarTodasAlfabicamente</w:t>
       </w:r>
       <w:proofErr w:type="spellEnd"/>
-      <w:proofErr w:type="gramEnd"/>
       <w:r>
         <w:rPr>
           <w:sz w:val="24"/>
@@ -7874,7 +7960,6 @@
         <w:t xml:space="preserve"> </w:t>
       </w:r>
       <w:proofErr w:type="spellStart"/>
-      <w:proofErr w:type="gramStart"/>
       <w:r>
         <w:rPr>
           <w:sz w:val="24"/>
@@ -7882,7 +7967,6 @@
         <w:t>consultarPorId</w:t>
       </w:r>
       <w:proofErr w:type="spellEnd"/>
-      <w:proofErr w:type="gramEnd"/>
       <w:r>
         <w:rPr>
           <w:sz w:val="24"/>
@@ -7923,7 +8007,6 @@
         <w:t xml:space="preserve"> </w:t>
       </w:r>
       <w:proofErr w:type="spellStart"/>
-      <w:proofErr w:type="gramStart"/>
       <w:r>
         <w:rPr>
           <w:sz w:val="24"/>
@@ -7931,7 +8014,6 @@
         <w:t>consultarPorNome</w:t>
       </w:r>
       <w:proofErr w:type="spellEnd"/>
-      <w:proofErr w:type="gramEnd"/>
       <w:r>
         <w:rPr>
           <w:sz w:val="24"/>
@@ -7975,7 +8057,6 @@
         <w:t xml:space="preserve"> </w:t>
       </w:r>
       <w:proofErr w:type="spellStart"/>
-      <w:proofErr w:type="gramStart"/>
       <w:r>
         <w:rPr>
           <w:sz w:val="24"/>
@@ -7983,7 +8064,6 @@
         <w:t>inserirCategoria</w:t>
       </w:r>
       <w:proofErr w:type="spellEnd"/>
-      <w:proofErr w:type="gramEnd"/>
       <w:r>
         <w:rPr>
           <w:sz w:val="24"/>
@@ -8024,7 +8104,6 @@
         <w:t xml:space="preserve"> </w:t>
       </w:r>
       <w:proofErr w:type="spellStart"/>
-      <w:proofErr w:type="gramStart"/>
       <w:r>
         <w:rPr>
           <w:sz w:val="24"/>
@@ -8032,7 +8111,6 @@
         <w:t>somaGeralCrimeContraPessoa</w:t>
       </w:r>
       <w:proofErr w:type="spellEnd"/>
-      <w:proofErr w:type="gramEnd"/>
       <w:r>
         <w:rPr>
           <w:sz w:val="24"/>
@@ -8073,7 +8151,6 @@
         <w:t xml:space="preserve"> </w:t>
       </w:r>
       <w:proofErr w:type="spellStart"/>
-      <w:proofErr w:type="gramStart"/>
       <w:r>
         <w:rPr>
           <w:sz w:val="24"/>
@@ -8081,7 +8158,6 @@
         <w:t>somaTotalAcaoPolicial</w:t>
       </w:r>
       <w:proofErr w:type="spellEnd"/>
-      <w:proofErr w:type="gramEnd"/>
       <w:r>
         <w:rPr>
           <w:sz w:val="24"/>
@@ -8122,7 +8198,6 @@
         <w:t xml:space="preserve"> </w:t>
       </w:r>
       <w:proofErr w:type="spellStart"/>
-      <w:proofErr w:type="gramStart"/>
       <w:r>
         <w:rPr>
           <w:sz w:val="24"/>
@@ -8130,7 +8205,6 @@
         <w:t>somaTotalDignidadeSexual</w:t>
       </w:r>
       <w:proofErr w:type="spellEnd"/>
-      <w:proofErr w:type="gramEnd"/>
       <w:r>
         <w:rPr>
           <w:sz w:val="24"/>
@@ -8171,7 +8245,6 @@
         <w:t xml:space="preserve"> </w:t>
       </w:r>
       <w:proofErr w:type="spellStart"/>
-      <w:proofErr w:type="gramStart"/>
       <w:r>
         <w:rPr>
           <w:sz w:val="24"/>
@@ -8179,7 +8252,6 @@
         <w:t>somaTotalRoubo</w:t>
       </w:r>
       <w:proofErr w:type="spellEnd"/>
-      <w:proofErr w:type="gramEnd"/>
       <w:r>
         <w:rPr>
           <w:sz w:val="24"/>
@@ -8223,7 +8295,6 @@
         <w:t xml:space="preserve"> </w:t>
       </w:r>
       <w:proofErr w:type="spellStart"/>
-      <w:proofErr w:type="gramStart"/>
       <w:r>
         <w:rPr>
           <w:sz w:val="24"/>
@@ -8231,7 +8302,6 @@
         <w:t>somaTotalFurtos</w:t>
       </w:r>
       <w:proofErr w:type="spellEnd"/>
-      <w:proofErr w:type="gramEnd"/>
       <w:r>
         <w:rPr>
           <w:sz w:val="24"/>
@@ -8272,7 +8342,6 @@
         <w:t xml:space="preserve"> </w:t>
       </w:r>
       <w:proofErr w:type="spellStart"/>
-      <w:proofErr w:type="gramStart"/>
       <w:r>
         <w:rPr>
           <w:sz w:val="24"/>
@@ -8280,7 +8349,6 @@
         <w:t>somaTotalContraPatrimonio</w:t>
       </w:r>
       <w:proofErr w:type="spellEnd"/>
-      <w:proofErr w:type="gramEnd"/>
       <w:r>
         <w:rPr>
           <w:sz w:val="24"/>
@@ -8321,7 +8389,6 @@
         <w:t xml:space="preserve"> </w:t>
       </w:r>
       <w:proofErr w:type="spellStart"/>
-      <w:proofErr w:type="gramStart"/>
       <w:r>
         <w:rPr>
           <w:sz w:val="24"/>
@@ -8329,7 +8396,6 @@
         <w:t>listarTotalDeCategoria</w:t>
       </w:r>
       <w:proofErr w:type="spellEnd"/>
-      <w:proofErr w:type="gramEnd"/>
       <w:r>
         <w:rPr>
           <w:sz w:val="24"/>
@@ -8370,7 +8436,6 @@
         <w:t xml:space="preserve"> </w:t>
       </w:r>
       <w:proofErr w:type="spellStart"/>
-      <w:proofErr w:type="gramStart"/>
       <w:r>
         <w:rPr>
           <w:sz w:val="24"/>
@@ -8378,7 +8443,6 @@
         <w:t>somaTotalTransito</w:t>
       </w:r>
       <w:proofErr w:type="spellEnd"/>
-      <w:proofErr w:type="gramEnd"/>
       <w:r>
         <w:rPr>
           <w:sz w:val="24"/>
@@ -8416,12 +8480,10 @@
         <w:t xml:space="preserve"> </w:t>
       </w:r>
       <w:proofErr w:type="spellStart"/>
-      <w:proofErr w:type="gramStart"/>
       <w:r>
         <w:t>contarRegistros</w:t>
       </w:r>
       <w:proofErr w:type="spellEnd"/>
-      <w:proofErr w:type="gramEnd"/>
       <w:r>
         <w:t xml:space="preserve"> </w:t>
       </w:r>
@@ -8456,19 +8518,25 @@
         <w:t xml:space="preserve">Classe: </w:t>
       </w:r>
       <w:proofErr w:type="spellStart"/>
-      <w:proofErr w:type="gramStart"/>
       <w:r>
         <w:rPr>
           <w:sz w:val="28"/>
         </w:rPr>
         <w:t>TempoDAO</w:t>
       </w:r>
-      <w:proofErr w:type="gramEnd"/>
-      <w:r>
-        <w:rPr>
-          <w:sz w:val="28"/>
-        </w:rPr>
-        <w:t>.php</w:t>
+      <w:proofErr w:type="spellEnd"/>
+      <w:r>
+        <w:rPr>
+          <w:sz w:val="28"/>
+        </w:rPr>
+        <w:t>.</w:t>
+      </w:r>
+      <w:proofErr w:type="spellStart"/>
+      <w:r>
+        <w:rPr>
+          <w:sz w:val="28"/>
+        </w:rPr>
+        <w:t>php</w:t>
       </w:r>
       <w:proofErr w:type="spellEnd"/>
     </w:p>
@@ -8634,7 +8702,6 @@
         <w:t>Variável $</w:t>
       </w:r>
       <w:proofErr w:type="spellStart"/>
-      <w:proofErr w:type="gramStart"/>
       <w:r>
         <w:rPr>
           <w:sz w:val="24"/>
@@ -8643,7 +8710,6 @@
         <w:t>daadosTempo</w:t>
       </w:r>
       <w:proofErr w:type="spellEnd"/>
-      <w:proofErr w:type="gramEnd"/>
       <w:r>
         <w:rPr>
           <w:sz w:val="24"/>
@@ -8692,7 +8758,6 @@
         <w:t xml:space="preserve">Classe: </w:t>
       </w:r>
       <w:proofErr w:type="spellStart"/>
-      <w:proofErr w:type="gramStart"/>
       <w:r>
         <w:rPr>
           <w:sz w:val="28"/>
@@ -8700,13 +8765,21 @@
         </w:rPr>
         <w:t>NaturezaDAO</w:t>
       </w:r>
-      <w:proofErr w:type="gramEnd"/>
-      <w:r>
-        <w:rPr>
-          <w:sz w:val="28"/>
-          <w:szCs w:val="28"/>
-        </w:rPr>
-        <w:t>.php</w:t>
+      <w:proofErr w:type="spellEnd"/>
+      <w:r>
+        <w:rPr>
+          <w:sz w:val="28"/>
+          <w:szCs w:val="28"/>
+        </w:rPr>
+        <w:t>.</w:t>
+      </w:r>
+      <w:proofErr w:type="spellStart"/>
+      <w:r>
+        <w:rPr>
+          <w:sz w:val="28"/>
+          <w:szCs w:val="28"/>
+        </w:rPr>
+        <w:t>php</w:t>
       </w:r>
       <w:proofErr w:type="spellEnd"/>
       <w:r>
@@ -8766,7 +8839,6 @@
         <w:t xml:space="preserve">: </w:t>
       </w:r>
       <w:proofErr w:type="spellStart"/>
-      <w:proofErr w:type="gramStart"/>
       <w:r>
         <w:rPr>
           <w:sz w:val="24"/>
@@ -8792,7 +8864,6 @@
         <w:t>ature</w:t>
       </w:r>
       <w:proofErr w:type="spellEnd"/>
-      <w:proofErr w:type="gramEnd"/>
     </w:p>
     <w:p>
       <w:pPr>
@@ -8834,7 +8905,6 @@
         <w:t xml:space="preserve">: </w:t>
       </w:r>
       <w:proofErr w:type="spellStart"/>
-      <w:proofErr w:type="gramStart"/>
       <w:r>
         <w:rPr>
           <w:sz w:val="24"/>
@@ -8848,7 +8918,6 @@
         <w:t>nstance</w:t>
       </w:r>
       <w:proofErr w:type="spellEnd"/>
-      <w:proofErr w:type="gramEnd"/>
     </w:p>
     <w:p>
       <w:pPr>
@@ -8876,7 +8945,6 @@
         <w:t>$</w:t>
       </w:r>
       <w:proofErr w:type="spellStart"/>
-      <w:proofErr w:type="gramStart"/>
       <w:r>
         <w:rPr>
           <w:sz w:val="24"/>
@@ -8884,7 +8952,6 @@
         <w:t>sql</w:t>
       </w:r>
       <w:proofErr w:type="spellEnd"/>
-      <w:proofErr w:type="gramEnd"/>
       <w:r>
         <w:rPr>
           <w:sz w:val="24"/>
@@ -8938,7 +9005,6 @@
         <w:t xml:space="preserve">resultado: </w:t>
       </w:r>
       <w:proofErr w:type="spellStart"/>
-      <w:proofErr w:type="gramStart"/>
       <w:r>
         <w:rPr>
           <w:sz w:val="24"/>
@@ -8958,7 +9024,6 @@
         <w:t>ist</w:t>
       </w:r>
       <w:proofErr w:type="spellEnd"/>
-      <w:proofErr w:type="gramEnd"/>
     </w:p>
     <w:p>
       <w:pPr>
@@ -8992,7 +9057,6 @@
         <w:t xml:space="preserve">registro: </w:t>
       </w:r>
       <w:proofErr w:type="spellStart"/>
-      <w:proofErr w:type="gramStart"/>
       <w:r>
         <w:rPr>
           <w:sz w:val="24"/>
@@ -9018,7 +9082,6 @@
         <w:t>ist</w:t>
       </w:r>
       <w:proofErr w:type="spellEnd"/>
-      <w:proofErr w:type="gramEnd"/>
     </w:p>
     <w:p>
       <w:pPr>
@@ -9046,7 +9109,6 @@
         <w:t>$</w:t>
       </w:r>
       <w:proofErr w:type="spellStart"/>
-      <w:proofErr w:type="gramStart"/>
       <w:r>
         <w:rPr>
           <w:sz w:val="24"/>
@@ -9054,7 +9116,6 @@
         <w:t>dadosNatureza</w:t>
       </w:r>
       <w:proofErr w:type="spellEnd"/>
-      <w:proofErr w:type="gramEnd"/>
       <w:r>
         <w:rPr>
           <w:sz w:val="24"/>
@@ -9108,7 +9169,6 @@
         <w:t>$</w:t>
       </w:r>
       <w:proofErr w:type="spellStart"/>
-      <w:proofErr w:type="gramStart"/>
       <w:r>
         <w:rPr>
           <w:sz w:val="24"/>
@@ -9116,7 +9176,6 @@
         <w:t>retornaNaturezas</w:t>
       </w:r>
       <w:proofErr w:type="spellEnd"/>
-      <w:proofErr w:type="gramEnd"/>
       <w:r>
         <w:rPr>
           <w:sz w:val="24"/>
@@ -9200,7 +9259,6 @@
         <w:t xml:space="preserve">id: </w:t>
       </w:r>
       <w:proofErr w:type="spellStart"/>
-      <w:proofErr w:type="gramStart"/>
       <w:r>
         <w:rPr>
           <w:sz w:val="24"/>
@@ -9214,7 +9272,6 @@
         <w:t>ao</w:t>
       </w:r>
       <w:proofErr w:type="spellEnd"/>
-      <w:proofErr w:type="gramEnd"/>
     </w:p>
     <w:p>
       <w:pPr>
@@ -9248,7 +9305,6 @@
         <w:t xml:space="preserve">natureza: </w:t>
       </w:r>
       <w:proofErr w:type="spellStart"/>
-      <w:proofErr w:type="gramStart"/>
       <w:r>
         <w:rPr>
           <w:sz w:val="24"/>
@@ -9268,7 +9324,6 @@
         <w:t>ame</w:t>
       </w:r>
       <w:proofErr w:type="spellEnd"/>
-      <w:proofErr w:type="gramEnd"/>
     </w:p>
     <w:p>
       <w:pPr>
@@ -9329,12 +9384,21 @@
         </w:rPr>
         <w:t>NaturezaView</w:t>
       </w:r>
-      <w:r>
-        <w:rPr>
-          <w:sz w:val="28"/>
-          <w:szCs w:val="28"/>
-        </w:rPr>
-        <w:t>.php</w:t>
+      <w:proofErr w:type="spellEnd"/>
+      <w:r>
+        <w:rPr>
+          <w:sz w:val="28"/>
+          <w:szCs w:val="28"/>
+        </w:rPr>
+        <w:t>.</w:t>
+      </w:r>
+      <w:proofErr w:type="spellStart"/>
+      <w:r>
+        <w:rPr>
+          <w:sz w:val="28"/>
+          <w:szCs w:val="28"/>
+        </w:rPr>
+        <w:t>php</w:t>
       </w:r>
       <w:proofErr w:type="spellEnd"/>
     </w:p>
@@ -10152,7 +10216,6 @@
       </w:r>
       <w:bookmarkStart w:id="0" w:name="_GoBack"/>
       <w:proofErr w:type="spellStart"/>
-      <w:proofErr w:type="gramStart"/>
       <w:r>
         <w:rPr>
           <w:sz w:val="28"/>
@@ -10160,13 +10223,14 @@
         <w:t>totalra</w:t>
       </w:r>
       <w:bookmarkEnd w:id="0"/>
+      <w:proofErr w:type="spellEnd"/>
       <w:r>
         <w:rPr>
           <w:sz w:val="28"/>
         </w:rPr>
         <w:t>.</w:t>
       </w:r>
-      <w:proofErr w:type="gramEnd"/>
+      <w:proofErr w:type="spellStart"/>
       <w:r>
         <w:rPr>
           <w:sz w:val="28"/>
@@ -10187,11 +10251,19 @@
         </w:rPr>
         <w:t>totalAdministrativeRegions</w:t>
       </w:r>
-      <w:r>
-        <w:rPr>
-          <w:sz w:val="28"/>
-        </w:rPr>
-        <w:t>.php</w:t>
+      <w:proofErr w:type="spellEnd"/>
+      <w:r>
+        <w:rPr>
+          <w:sz w:val="28"/>
+        </w:rPr>
+        <w:t>.</w:t>
+      </w:r>
+      <w:proofErr w:type="spellStart"/>
+      <w:r>
+        <w:rPr>
+          <w:sz w:val="28"/>
+        </w:rPr>
+        <w:t>php</w:t>
       </w:r>
       <w:proofErr w:type="spellEnd"/>
     </w:p>
@@ -10212,7 +10284,6 @@
         <w:t>Variável $</w:t>
       </w:r>
       <w:proofErr w:type="spellStart"/>
-      <w:proofErr w:type="gramStart"/>
       <w:r>
         <w:rPr>
           <w:szCs w:val="24"/>
@@ -10220,7 +10291,6 @@
         <w:t>crimeVW</w:t>
       </w:r>
       <w:proofErr w:type="spellEnd"/>
-      <w:proofErr w:type="gramEnd"/>
       <w:r>
         <w:rPr>
           <w:szCs w:val="24"/>
@@ -10262,7 +10332,6 @@
         <w:t>Variável $</w:t>
       </w:r>
       <w:proofErr w:type="spellStart"/>
-      <w:proofErr w:type="gramStart"/>
       <w:r>
         <w:rPr>
           <w:szCs w:val="24"/>
@@ -10270,7 +10339,6 @@
         <w:t>tempoVW</w:t>
       </w:r>
       <w:proofErr w:type="spellEnd"/>
-      <w:proofErr w:type="gramEnd"/>
       <w:r>
         <w:rPr>
           <w:szCs w:val="24"/>
@@ -10336,19 +10404,25 @@
         <w:t xml:space="preserve">Classe: </w:t>
       </w:r>
       <w:proofErr w:type="spellStart"/>
-      <w:proofErr w:type="gramStart"/>
       <w:r>
         <w:rPr>
           <w:sz w:val="28"/>
         </w:rPr>
         <w:t>viewController</w:t>
       </w:r>
-      <w:proofErr w:type="gramEnd"/>
-      <w:r>
-        <w:rPr>
-          <w:sz w:val="28"/>
-        </w:rPr>
-        <w:t>.php</w:t>
+      <w:proofErr w:type="spellEnd"/>
+      <w:r>
+        <w:rPr>
+          <w:sz w:val="28"/>
+        </w:rPr>
+        <w:t>.</w:t>
+      </w:r>
+      <w:proofErr w:type="spellStart"/>
+      <w:r>
+        <w:rPr>
+          <w:sz w:val="28"/>
+        </w:rPr>
+        <w:t>php</w:t>
       </w:r>
       <w:proofErr w:type="spellEnd"/>
     </w:p>
@@ -10466,14 +10540,20 @@
         <w:t xml:space="preserve">Classe: </w:t>
       </w:r>
       <w:proofErr w:type="spellStart"/>
-      <w:proofErr w:type="gramStart"/>
-      <w:r>
-        <w:rPr>
-          <w:sz w:val="28"/>
-        </w:rPr>
-        <w:t>router.</w:t>
-      </w:r>
-      <w:proofErr w:type="gramEnd"/>
+      <w:r>
+        <w:rPr>
+          <w:sz w:val="28"/>
+        </w:rPr>
+        <w:t>router</w:t>
+      </w:r>
+      <w:proofErr w:type="spellEnd"/>
+      <w:r>
+        <w:rPr>
+          <w:sz w:val="28"/>
+        </w:rPr>
+        <w:t>.</w:t>
+      </w:r>
+      <w:proofErr w:type="spellStart"/>
       <w:r>
         <w:rPr>
           <w:sz w:val="28"/>
@@ -10596,7 +10676,6 @@
         <w:t xml:space="preserve">Classe: </w:t>
       </w:r>
       <w:proofErr w:type="spellStart"/>
-      <w:proofErr w:type="gramStart"/>
       <w:r>
         <w:rPr>
           <w:sz w:val="28"/>
@@ -10605,7 +10684,6 @@
         <w:t>CategoriaView</w:t>
       </w:r>
       <w:proofErr w:type="spellEnd"/>
-      <w:proofErr w:type="gramEnd"/>
       <w:r>
         <w:rPr>
           <w:sz w:val="28"/>
@@ -10644,7 +10722,6 @@
         <w:t>Variável $</w:t>
       </w:r>
       <w:proofErr w:type="spellStart"/>
-      <w:proofErr w:type="gramStart"/>
       <w:r>
         <w:rPr>
           <w:sz w:val="24"/>
@@ -10653,7 +10730,6 @@
         <w:t>categoriaCO</w:t>
       </w:r>
       <w:proofErr w:type="spellEnd"/>
-      <w:proofErr w:type="gramEnd"/>
       <w:r>
         <w:rPr>
           <w:sz w:val="24"/>
@@ -10692,7 +10768,6 @@
         <w:t>Variável $</w:t>
       </w:r>
       <w:proofErr w:type="spellStart"/>
-      <w:proofErr w:type="gramStart"/>
       <w:r>
         <w:rPr>
           <w:sz w:val="24"/>
@@ -10701,7 +10776,6 @@
         <w:t>arrayCategoria</w:t>
       </w:r>
       <w:proofErr w:type="spellEnd"/>
-      <w:proofErr w:type="gramEnd"/>
       <w:r>
         <w:rPr>
           <w:sz w:val="24"/>
@@ -10922,7 +10996,6 @@
         <w:t>Variável $</w:t>
       </w:r>
       <w:proofErr w:type="spellStart"/>
-      <w:proofErr w:type="gramStart"/>
       <w:r>
         <w:rPr>
           <w:sz w:val="24"/>
@@ -10931,7 +11004,6 @@
         <w:t>nomeCategoria</w:t>
       </w:r>
       <w:proofErr w:type="spellEnd"/>
-      <w:proofErr w:type="gramEnd"/>
       <w:r>
         <w:rPr>
           <w:sz w:val="24"/>
@@ -10977,7 +11049,6 @@
         <w:t>__</w:t>
       </w:r>
       <w:proofErr w:type="spellStart"/>
-      <w:proofErr w:type="gramStart"/>
       <w:r>
         <w:rPr>
           <w:sz w:val="24"/>
@@ -10991,15 +11062,7 @@
           <w:sz w:val="24"/>
           <w:szCs w:val="24"/>
         </w:rPr>
-        <w:t xml:space="preserve"> :</w:t>
-      </w:r>
-      <w:proofErr w:type="gramEnd"/>
-      <w:r>
-        <w:rPr>
-          <w:sz w:val="24"/>
-          <w:szCs w:val="24"/>
-        </w:rPr>
-        <w:t xml:space="preserve"> </w:t>
+        <w:t xml:space="preserve"> : </w:t>
       </w:r>
       <w:r>
         <w:rPr>
@@ -11036,17 +11099,9 @@
           <w:sz w:val="24"/>
           <w:szCs w:val="24"/>
         </w:rPr>
-        <w:t>Função:</w:t>
-      </w:r>
-      <w:r>
-        <w:rPr>
-          <w:sz w:val="24"/>
-          <w:szCs w:val="24"/>
-        </w:rPr>
-        <w:t xml:space="preserve"> </w:t>
-      </w:r>
-      <w:proofErr w:type="spellStart"/>
-      <w:proofErr w:type="gramStart"/>
+        <w:t xml:space="preserve">Função: </w:t>
+      </w:r>
+      <w:proofErr w:type="spellStart"/>
       <w:r>
         <w:rPr>
           <w:sz w:val="24"/>
@@ -11055,7 +11110,6 @@
         <w:t>listarTodas</w:t>
       </w:r>
       <w:proofErr w:type="spellEnd"/>
-      <w:proofErr w:type="gramEnd"/>
       <w:r>
         <w:rPr>
           <w:sz w:val="24"/>
@@ -11091,17 +11145,9 @@
           <w:sz w:val="24"/>
           <w:szCs w:val="24"/>
         </w:rPr>
-        <w:t>Função:</w:t>
-      </w:r>
-      <w:r>
-        <w:rPr>
-          <w:sz w:val="24"/>
-          <w:szCs w:val="24"/>
-        </w:rPr>
-        <w:t xml:space="preserve"> </w:t>
-      </w:r>
-      <w:proofErr w:type="spellStart"/>
-      <w:proofErr w:type="gramStart"/>
+        <w:t xml:space="preserve">Função: </w:t>
+      </w:r>
+      <w:proofErr w:type="spellStart"/>
       <w:r>
         <w:rPr>
           <w:sz w:val="24"/>
@@ -11117,7 +11163,6 @@
         <w:t>camente</w:t>
       </w:r>
       <w:proofErr w:type="spellEnd"/>
-      <w:proofErr w:type="gramEnd"/>
       <w:r>
         <w:rPr>
           <w:sz w:val="24"/>
@@ -11153,17 +11198,9 @@
           <w:sz w:val="24"/>
           <w:szCs w:val="24"/>
         </w:rPr>
-        <w:t>Função:</w:t>
-      </w:r>
-      <w:r>
-        <w:rPr>
-          <w:sz w:val="24"/>
-          <w:szCs w:val="24"/>
-        </w:rPr>
-        <w:t xml:space="preserve"> </w:t>
-      </w:r>
-      <w:proofErr w:type="spellStart"/>
-      <w:proofErr w:type="gramStart"/>
+        <w:t xml:space="preserve">Função: </w:t>
+      </w:r>
+      <w:proofErr w:type="spellStart"/>
       <w:r>
         <w:rPr>
           <w:sz w:val="24"/>
@@ -11172,7 +11209,6 @@
         <w:t>listarTodasAlfabeticamentePuro</w:t>
       </w:r>
       <w:proofErr w:type="spellEnd"/>
-      <w:proofErr w:type="gramEnd"/>
       <w:r>
         <w:rPr>
           <w:sz w:val="24"/>
@@ -11208,17 +11244,9 @@
           <w:sz w:val="24"/>
           <w:szCs w:val="24"/>
         </w:rPr>
-        <w:t>Função:</w:t>
-      </w:r>
-      <w:r>
-        <w:rPr>
-          <w:sz w:val="24"/>
-          <w:szCs w:val="24"/>
-        </w:rPr>
-        <w:t xml:space="preserve"> </w:t>
-      </w:r>
-      <w:proofErr w:type="spellStart"/>
-      <w:proofErr w:type="gramStart"/>
+        <w:t xml:space="preserve">Função: </w:t>
+      </w:r>
+      <w:proofErr w:type="spellStart"/>
       <w:r>
         <w:rPr>
           <w:sz w:val="24"/>
@@ -11227,7 +11255,6 @@
         <w:t>consultarPorId</w:t>
       </w:r>
       <w:proofErr w:type="spellEnd"/>
-      <w:proofErr w:type="gramEnd"/>
       <w:r>
         <w:rPr>
           <w:sz w:val="24"/>
@@ -11263,14 +11290,7 @@
           <w:sz w:val="24"/>
           <w:szCs w:val="24"/>
         </w:rPr>
-        <w:t>Função:</w:t>
-      </w:r>
-      <w:r>
-        <w:rPr>
-          <w:sz w:val="24"/>
-          <w:szCs w:val="24"/>
-        </w:rPr>
-        <w:t xml:space="preserve"> </w:t>
+        <w:t xml:space="preserve">Função: </w:t>
       </w:r>
       <w:r>
         <w:rPr>
@@ -11280,7 +11300,6 @@
         <w:t>_</w:t>
       </w:r>
       <w:proofErr w:type="spellStart"/>
-      <w:proofErr w:type="gramStart"/>
       <w:r>
         <w:rPr>
           <w:sz w:val="24"/>
@@ -11289,7 +11308,6 @@
         <w:t>consultarPorNome</w:t>
       </w:r>
       <w:proofErr w:type="spellEnd"/>
-      <w:proofErr w:type="gramEnd"/>
       <w:r>
         <w:rPr>
           <w:sz w:val="24"/>
@@ -11332,17 +11350,9 @@
           <w:sz w:val="24"/>
           <w:szCs w:val="24"/>
         </w:rPr>
-        <w:t>Função:</w:t>
-      </w:r>
-      <w:r>
-        <w:rPr>
-          <w:sz w:val="24"/>
-          <w:szCs w:val="24"/>
-        </w:rPr>
-        <w:t xml:space="preserve"> </w:t>
-      </w:r>
-      <w:proofErr w:type="spellStart"/>
-      <w:proofErr w:type="gramStart"/>
+        <w:t xml:space="preserve">Função: </w:t>
+      </w:r>
+      <w:proofErr w:type="spellStart"/>
       <w:r>
         <w:rPr>
           <w:sz w:val="24"/>
@@ -11351,7 +11361,6 @@
         <w:t>contarRegistros</w:t>
       </w:r>
       <w:proofErr w:type="spellEnd"/>
-      <w:proofErr w:type="gramEnd"/>
       <w:r>
         <w:rPr>
           <w:sz w:val="24"/>
@@ -11387,14 +11396,7 @@
           <w:sz w:val="24"/>
           <w:szCs w:val="24"/>
         </w:rPr>
-        <w:t>Função:</w:t>
-      </w:r>
-      <w:r>
-        <w:rPr>
-          <w:sz w:val="24"/>
-          <w:szCs w:val="24"/>
-        </w:rPr>
-        <w:t xml:space="preserve"> </w:t>
+        <w:t xml:space="preserve">Função: </w:t>
       </w:r>
       <w:r>
         <w:rPr>
@@ -11404,7 +11406,6 @@
         <w:t>_</w:t>
       </w:r>
       <w:proofErr w:type="spellStart"/>
-      <w:proofErr w:type="gramStart"/>
       <w:r>
         <w:rPr>
           <w:sz w:val="24"/>
@@ -11413,7 +11414,6 @@
         <w:t>somaTotalDignidadeSexual</w:t>
       </w:r>
       <w:proofErr w:type="spellEnd"/>
-      <w:proofErr w:type="gramEnd"/>
       <w:r>
         <w:rPr>
           <w:sz w:val="24"/>
@@ -11456,37 +11456,14 @@
           <w:sz w:val="24"/>
           <w:szCs w:val="24"/>
         </w:rPr>
-        <w:t>Função:</w:t>
-      </w:r>
-      <w:r>
-        <w:rPr>
-          <w:sz w:val="24"/>
-          <w:szCs w:val="24"/>
-        </w:rPr>
-        <w:t xml:space="preserve"> </w:t>
-      </w:r>
-      <w:r>
-        <w:rPr>
-          <w:sz w:val="24"/>
-          <w:szCs w:val="24"/>
-        </w:rPr>
-        <w:t>_</w:t>
-      </w:r>
-      <w:proofErr w:type="gramStart"/>
-      <w:r>
-        <w:rPr>
-          <w:sz w:val="24"/>
-          <w:szCs w:val="24"/>
-        </w:rPr>
-        <w:t>somaTotalDignidadeSexual2010</w:t>
-      </w:r>
-      <w:proofErr w:type="gramEnd"/>
-      <w:r>
-        <w:rPr>
-          <w:sz w:val="24"/>
-          <w:szCs w:val="24"/>
-        </w:rPr>
-        <w:t>_2011</w:t>
+        <w:t xml:space="preserve">Função: </w:t>
+      </w:r>
+      <w:r>
+        <w:rPr>
+          <w:sz w:val="24"/>
+          <w:szCs w:val="24"/>
+        </w:rPr>
+        <w:t>_somaTotalDignidadeSexual2010_2011</w:t>
       </w:r>
       <w:r>
         <w:rPr>
@@ -11521,14 +11498,7 @@
           <w:sz w:val="24"/>
           <w:szCs w:val="24"/>
         </w:rPr>
-        <w:t>Função:</w:t>
-      </w:r>
-      <w:r>
-        <w:rPr>
-          <w:sz w:val="24"/>
-          <w:szCs w:val="24"/>
-        </w:rPr>
-        <w:t xml:space="preserve"> </w:t>
+        <w:t xml:space="preserve">Função: </w:t>
       </w:r>
       <w:r>
         <w:rPr>
@@ -11538,7 +11508,6 @@
         <w:t>_</w:t>
       </w:r>
       <w:proofErr w:type="spellStart"/>
-      <w:proofErr w:type="gramStart"/>
       <w:r>
         <w:rPr>
           <w:sz w:val="24"/>
@@ -11547,7 +11516,6 @@
         <w:t>somaTotalAcaoPolicial</w:t>
       </w:r>
       <w:proofErr w:type="spellEnd"/>
-      <w:proofErr w:type="gramEnd"/>
       <w:r>
         <w:rPr>
           <w:sz w:val="24"/>
@@ -11590,37 +11558,14 @@
           <w:sz w:val="24"/>
           <w:szCs w:val="24"/>
         </w:rPr>
-        <w:t>Função:</w:t>
-      </w:r>
-      <w:r>
-        <w:rPr>
-          <w:sz w:val="24"/>
-          <w:szCs w:val="24"/>
-        </w:rPr>
-        <w:t xml:space="preserve"> </w:t>
-      </w:r>
-      <w:r>
-        <w:rPr>
-          <w:sz w:val="24"/>
-          <w:szCs w:val="24"/>
-        </w:rPr>
-        <w:t>_</w:t>
-      </w:r>
-      <w:proofErr w:type="gramStart"/>
-      <w:r>
-        <w:rPr>
-          <w:sz w:val="24"/>
-          <w:szCs w:val="24"/>
-        </w:rPr>
-        <w:t>somaTotalAcaoPolicial2010</w:t>
-      </w:r>
-      <w:proofErr w:type="gramEnd"/>
-      <w:r>
-        <w:rPr>
-          <w:sz w:val="24"/>
-          <w:szCs w:val="24"/>
-        </w:rPr>
-        <w:t>_2011</w:t>
+        <w:t xml:space="preserve">Função: </w:t>
+      </w:r>
+      <w:r>
+        <w:rPr>
+          <w:sz w:val="24"/>
+          <w:szCs w:val="24"/>
+        </w:rPr>
+        <w:t>_somaTotalAcaoPolicial2010_2011</w:t>
       </w:r>
       <w:r>
         <w:rPr>
@@ -11675,7 +11620,6 @@
         <w:t>_</w:t>
       </w:r>
       <w:proofErr w:type="spellStart"/>
-      <w:proofErr w:type="gramStart"/>
       <w:r>
         <w:rPr>
           <w:sz w:val="24"/>
@@ -11684,7 +11628,6 @@
         <w:t>somaGeralCrimeContraPessoa</w:t>
       </w:r>
       <w:proofErr w:type="spellEnd"/>
-      <w:proofErr w:type="gramEnd"/>
       <w:r>
         <w:rPr>
           <w:sz w:val="24"/>
@@ -11728,37 +11671,14 @@
           <w:szCs w:val="24"/>
         </w:rPr>
         <w:lastRenderedPageBreak/>
-        <w:t>Função:</w:t>
-      </w:r>
-      <w:r>
-        <w:rPr>
-          <w:sz w:val="24"/>
-          <w:szCs w:val="24"/>
-        </w:rPr>
-        <w:t xml:space="preserve"> </w:t>
-      </w:r>
-      <w:r>
-        <w:rPr>
-          <w:sz w:val="24"/>
-          <w:szCs w:val="24"/>
-        </w:rPr>
-        <w:t>_</w:t>
-      </w:r>
-      <w:proofErr w:type="gramStart"/>
-      <w:r>
-        <w:rPr>
-          <w:sz w:val="24"/>
-          <w:szCs w:val="24"/>
-        </w:rPr>
-        <w:t>somaGeralCrimeContraPessoa2010</w:t>
-      </w:r>
-      <w:proofErr w:type="gramEnd"/>
-      <w:r>
-        <w:rPr>
-          <w:sz w:val="24"/>
-          <w:szCs w:val="24"/>
-        </w:rPr>
-        <w:t>_201</w:t>
+        <w:t xml:space="preserve">Função: </w:t>
+      </w:r>
+      <w:r>
+        <w:rPr>
+          <w:sz w:val="24"/>
+          <w:szCs w:val="24"/>
+        </w:rPr>
+        <w:t>_somaGeralCrimeContraPessoa2010_201</w:t>
       </w:r>
       <w:r>
         <w:rPr>
@@ -11793,14 +11713,7 @@
           <w:sz w:val="24"/>
           <w:szCs w:val="24"/>
         </w:rPr>
-        <w:t>Função:</w:t>
-      </w:r>
-      <w:r>
-        <w:rPr>
-          <w:sz w:val="24"/>
-          <w:szCs w:val="24"/>
-        </w:rPr>
-        <w:t xml:space="preserve"> </w:t>
+        <w:t xml:space="preserve">Função: </w:t>
       </w:r>
       <w:r>
         <w:rPr>
@@ -11810,7 +11723,6 @@
         <w:t>_</w:t>
       </w:r>
       <w:proofErr w:type="spellStart"/>
-      <w:proofErr w:type="gramStart"/>
       <w:r>
         <w:rPr>
           <w:sz w:val="24"/>
@@ -11819,7 +11731,6 @@
         <w:t>somaTotalRoubo</w:t>
       </w:r>
       <w:proofErr w:type="spellEnd"/>
-      <w:proofErr w:type="gramEnd"/>
       <w:r>
         <w:rPr>
           <w:sz w:val="24"/>
@@ -11869,37 +11780,14 @@
           <w:sz w:val="24"/>
           <w:szCs w:val="24"/>
         </w:rPr>
-        <w:t>Função:</w:t>
-      </w:r>
-      <w:r>
-        <w:rPr>
-          <w:sz w:val="24"/>
-          <w:szCs w:val="24"/>
-        </w:rPr>
-        <w:t xml:space="preserve"> </w:t>
-      </w:r>
-      <w:r>
-        <w:rPr>
-          <w:sz w:val="24"/>
-          <w:szCs w:val="24"/>
-        </w:rPr>
-        <w:t>_</w:t>
-      </w:r>
-      <w:proofErr w:type="gramStart"/>
-      <w:r>
-        <w:rPr>
-          <w:sz w:val="24"/>
-          <w:szCs w:val="24"/>
-        </w:rPr>
-        <w:t>somaTotalRoubo2010</w:t>
-      </w:r>
-      <w:proofErr w:type="gramEnd"/>
-      <w:r>
-        <w:rPr>
-          <w:sz w:val="24"/>
-          <w:szCs w:val="24"/>
-        </w:rPr>
-        <w:t>_2011</w:t>
+        <w:t xml:space="preserve">Função: </w:t>
+      </w:r>
+      <w:r>
+        <w:rPr>
+          <w:sz w:val="24"/>
+          <w:szCs w:val="24"/>
+        </w:rPr>
+        <w:t>_somaTotalRoubo2010_2011</w:t>
       </w:r>
       <w:r>
         <w:rPr>
@@ -11948,14 +11836,7 @@
           <w:sz w:val="24"/>
           <w:szCs w:val="24"/>
         </w:rPr>
-        <w:t>Função:</w:t>
-      </w:r>
-      <w:r>
-        <w:rPr>
-          <w:sz w:val="24"/>
-          <w:szCs w:val="24"/>
-        </w:rPr>
-        <w:t xml:space="preserve"> </w:t>
+        <w:t xml:space="preserve">Função: </w:t>
       </w:r>
       <w:r>
         <w:rPr>
@@ -11965,7 +11846,6 @@
         <w:t>_</w:t>
       </w:r>
       <w:proofErr w:type="spellStart"/>
-      <w:proofErr w:type="gramStart"/>
       <w:r>
         <w:rPr>
           <w:sz w:val="24"/>
@@ -11974,7 +11854,6 @@
         <w:t>somaTotalFurtos</w:t>
       </w:r>
       <w:proofErr w:type="spellEnd"/>
-      <w:proofErr w:type="gramEnd"/>
       <w:r>
         <w:rPr>
           <w:sz w:val="24"/>
@@ -12017,14 +11896,7 @@
           <w:sz w:val="24"/>
           <w:szCs w:val="24"/>
         </w:rPr>
-        <w:t>Função:</w:t>
-      </w:r>
-      <w:r>
-        <w:rPr>
-          <w:sz w:val="24"/>
-          <w:szCs w:val="24"/>
-        </w:rPr>
-        <w:t xml:space="preserve"> </w:t>
+        <w:t xml:space="preserve">Função: </w:t>
       </w:r>
       <w:r>
         <w:rPr>
@@ -12034,7 +11906,6 @@
         <w:t>_</w:t>
       </w:r>
       <w:proofErr w:type="spellStart"/>
-      <w:proofErr w:type="gramStart"/>
       <w:r>
         <w:rPr>
           <w:sz w:val="24"/>
@@ -12043,7 +11914,6 @@
         <w:t>listarTotalDeCategoria</w:t>
       </w:r>
       <w:proofErr w:type="spellEnd"/>
-      <w:proofErr w:type="gramEnd"/>
       <w:r>
         <w:rPr>
           <w:sz w:val="24"/>
@@ -12102,7 +11972,23 @@
           <w:sz w:val="28"/>
           <w:szCs w:val="28"/>
         </w:rPr>
-        <w:t>crimeporra.php</w:t>
+        <w:t>crimeporra</w:t>
+      </w:r>
+      <w:proofErr w:type="spellEnd"/>
+      <w:r>
+        <w:rPr>
+          <w:sz w:val="28"/>
+          <w:szCs w:val="28"/>
+        </w:rPr>
+        <w:t>.</w:t>
+      </w:r>
+      <w:proofErr w:type="spellStart"/>
+      <w:r>
+        <w:rPr>
+          <w:sz w:val="28"/>
+          <w:szCs w:val="28"/>
+        </w:rPr>
+        <w:t>php</w:t>
       </w:r>
       <w:proofErr w:type="spellEnd"/>
     </w:p>
@@ -12129,7 +12015,21 @@
         <w:rPr>
           <w:sz w:val="28"/>
         </w:rPr>
-        <w:t>initial.php</w:t>
+        <w:t>initial</w:t>
+      </w:r>
+      <w:proofErr w:type="spellEnd"/>
+      <w:r>
+        <w:rPr>
+          <w:sz w:val="28"/>
+        </w:rPr>
+        <w:t>.</w:t>
+      </w:r>
+      <w:proofErr w:type="spellStart"/>
+      <w:r>
+        <w:rPr>
+          <w:sz w:val="28"/>
+        </w:rPr>
+        <w:t>php</w:t>
       </w:r>
       <w:proofErr w:type="spellEnd"/>
     </w:p>
@@ -12270,7 +12170,21 @@
         <w:rPr>
           <w:sz w:val="28"/>
         </w:rPr>
-        <w:t>RunParse.php</w:t>
+        <w:t>RunParse</w:t>
+      </w:r>
+      <w:proofErr w:type="spellEnd"/>
+      <w:r>
+        <w:rPr>
+          <w:sz w:val="28"/>
+        </w:rPr>
+        <w:t>.</w:t>
+      </w:r>
+      <w:proofErr w:type="spellStart"/>
+      <w:r>
+        <w:rPr>
+          <w:sz w:val="28"/>
+        </w:rPr>
+        <w:t>php</w:t>
       </w:r>
       <w:proofErr w:type="spellEnd"/>
     </w:p>
@@ -12511,7 +12425,7 @@
 </file>
 
 <file path=word/numbering.xml><?xml version="1.0" encoding="utf-8"?>
-<w:numbering xmlns:wpc="http://schemas.microsoft.com/office/word/2010/wordprocessingCanvas" xmlns:mc="http://schemas.openxmlformats.org/markup-compatibility/2006" xmlns:o="urn:schemas-microsoft-com:office:office" xmlns:r="http://schemas.openxmlformats.org/officeDocument/2006/relationships" xmlns:m="http://schemas.openxmlformats.org/officeDocument/2006/math" xmlns:v="urn:schemas-microsoft-com:vml" xmlns:wp14="http://schemas.microsoft.com/office/word/2010/wordprocessingDrawing" xmlns:wp="http://schemas.openxmlformats.org/drawingml/2006/wordprocessingDrawing" xmlns:w10="urn:schemas-microsoft-com:office:word" xmlns:w="http://schemas.openxmlformats.org/wordprocessingml/2006/main" xmlns:w14="http://schemas.microsoft.com/office/word/2010/wordml" xmlns:wpg="http://schemas.microsoft.com/office/word/2010/wordprocessingGroup" xmlns:wpi="http://schemas.microsoft.com/office/word/2010/wordprocessingInk" xmlns:wne="http://schemas.microsoft.com/office/word/2006/wordml" xmlns:wps="http://schemas.microsoft.com/office/word/2010/wordprocessingShape" mc:Ignorable="w14 wp14">
+<w:numbering xmlns:ve="http://schemas.openxmlformats.org/markup-compatibility/2006" xmlns:o="urn:schemas-microsoft-com:office:office" xmlns:r="http://schemas.openxmlformats.org/officeDocument/2006/relationships" xmlns:m="http://schemas.openxmlformats.org/officeDocument/2006/math" xmlns:v="urn:schemas-microsoft-com:vml" xmlns:wp="http://schemas.openxmlformats.org/drawingml/2006/wordprocessingDrawing" xmlns:w10="urn:schemas-microsoft-com:office:word" xmlns:w="http://schemas.openxmlformats.org/wordprocessingml/2006/main" xmlns:wne="http://schemas.microsoft.com/office/word/2006/wordml">
   <w:abstractNum w:abstractNumId="0">
     <w:nsid w:val="049160FC"/>
     <w:multiLevelType w:val="hybridMultilevel"/>
@@ -16247,7 +16161,7 @@
 </file>
 
 <file path=word/styles.xml><?xml version="1.0" encoding="utf-8"?>
-<w:styles xmlns:mc="http://schemas.openxmlformats.org/markup-compatibility/2006" xmlns:r="http://schemas.openxmlformats.org/officeDocument/2006/relationships" xmlns:w="http://schemas.openxmlformats.org/wordprocessingml/2006/main" xmlns:w14="http://schemas.microsoft.com/office/word/2010/wordml" mc:Ignorable="w14">
+<w:styles xmlns:r="http://schemas.openxmlformats.org/officeDocument/2006/relationships" xmlns:w="http://schemas.openxmlformats.org/wordprocessingml/2006/main">
   <w:docDefaults>
     <w:rPrDefault>
       <w:rPr>
@@ -16405,6 +16319,7 @@
   <w:style w:type="paragraph" w:default="1" w:styleId="Normal">
     <w:name w:val="Normal"/>
     <w:qFormat/>
+    <w:rsid w:val="00F741E8"/>
   </w:style>
   <w:style w:type="character" w:default="1" w:styleId="Fontepargpadro">
     <w:name w:val="Default Paragraph Font"/>
@@ -16417,6 +16332,7 @@
     <w:uiPriority w:val="99"/>
     <w:semiHidden/>
     <w:unhideWhenUsed/>
+    <w:qFormat/>
     <w:tblPr>
       <w:tblInd w:w="0" w:type="dxa"/>
       <w:tblCellMar>
@@ -16691,7 +16607,7 @@
     </a:clrScheme>
     <a:fontScheme name="Escritório">
       <a:majorFont>
-        <a:latin typeface="Calibri Light" panose="020F0302020204030204"/>
+        <a:latin typeface="Calibri Light"/>
         <a:ea typeface=""/>
         <a:cs typeface=""/>
         <a:font script="Jpan" typeface="ＭＳ ゴシック"/>
@@ -16726,7 +16642,7 @@
         <a:font script="Geor" typeface="Sylfaen"/>
       </a:majorFont>
       <a:minorFont>
-        <a:latin typeface="Calibri" panose="020F0502020204030204"/>
+        <a:latin typeface="Calibri"/>
         <a:ea typeface=""/>
         <a:cs typeface=""/>
         <a:font script="Jpan" typeface="ＭＳ 明朝"/>
@@ -16903,7 +16819,7 @@
   <a:extraClrSchemeLst/>
   <a:extLst>
     <a:ext uri="{05A4C25C-085E-4340-85A3-A5531E510DB2}">
-      <thm15:themeFamily xmlns:thm15="http://schemas.microsoft.com/office/thememl/2012/main" xmlns="" name="Office Theme" id="{62F939B6-93AF-4DB8-9C6B-D6C7DFDC589F}" vid="{4A3C46E8-61CC-4603-A589-7422A47A8E4A}"/>
+      <thm15:themeFamily xmlns="" xmlns:thm15="http://schemas.microsoft.com/office/thememl/2012/main" name="Office Theme" id="{62F939B6-93AF-4DB8-9C6B-D6C7DFDC589F}" vid="{4A3C46E8-61CC-4603-A589-7422A47A8E4A}"/>
     </a:ext>
   </a:extLst>
 </a:theme>
@@ -16914,7 +16830,7 @@
 </file>
 
 <file path=customXml/itemProps1.xml><?xml version="1.0" encoding="utf-8"?>
-<ds:datastoreItem xmlns:ds="http://schemas.openxmlformats.org/officeDocument/2006/customXml" ds:itemID="{39DBBE8D-F770-4DDB-91B1-21731D8758B1}">
+<ds:datastoreItem xmlns:ds="http://schemas.openxmlformats.org/officeDocument/2006/customXml" ds:itemID="{545AB326-6D52-4E04-8EF5-1CCB809A17A3}">
   <ds:schemaRefs>
     <ds:schemaRef ds:uri="http://schemas.openxmlformats.org/officeDocument/2006/bibliography"/>
   </ds:schemaRefs>

</xml_diff>

<commit_message>
refactoring document changing variables names of RADAR
</commit_message>
<xml_diff>
--- a/radar/Documento de alteração de variável RADAR.docx
+++ b/radar/Documento de alteração de variável RADAR.docx
@@ -424,7 +424,14 @@
           <w:sz w:val="28"/>
           <w:szCs w:val="28"/>
         </w:rPr>
-        <w:t>NatureController</w:t>
+        <w:t>Kind</w:t>
+      </w:r>
+      <w:r>
+        <w:rPr>
+          <w:sz w:val="28"/>
+          <w:szCs w:val="28"/>
+        </w:rPr>
+        <w:t>Controller</w:t>
       </w:r>
       <w:proofErr w:type="spellEnd"/>
       <w:r>
@@ -2679,7 +2686,7 @@
           <w:sz w:val="28"/>
           <w:szCs w:val="28"/>
         </w:rPr>
-        <w:t>Nature</w:t>
+        <w:t>Kind</w:t>
       </w:r>
       <w:proofErr w:type="spellEnd"/>
       <w:r>
@@ -2741,14 +2748,14 @@
           <w:sz w:val="24"/>
           <w:szCs w:val="24"/>
         </w:rPr>
-        <w:t>idN</w:t>
-      </w:r>
-      <w:r>
-        <w:rPr>
-          <w:sz w:val="24"/>
-          <w:szCs w:val="24"/>
-        </w:rPr>
-        <w:t>ature</w:t>
+        <w:t>id</w:t>
+      </w:r>
+      <w:r>
+        <w:rPr>
+          <w:sz w:val="24"/>
+          <w:szCs w:val="24"/>
+        </w:rPr>
+        <w:t>KindCrime</w:t>
       </w:r>
       <w:proofErr w:type="spellEnd"/>
     </w:p>
@@ -2801,7 +2808,14 @@
           <w:sz w:val="24"/>
           <w:szCs w:val="24"/>
         </w:rPr>
-        <w:t>natureN</w:t>
+        <w:t>kindCrime</w:t>
+      </w:r>
+      <w:r>
+        <w:rPr>
+          <w:sz w:val="24"/>
+          <w:szCs w:val="24"/>
+        </w:rPr>
+        <w:t>N</w:t>
       </w:r>
       <w:r>
         <w:rPr>
@@ -2914,7 +2928,14 @@
           <w:sz w:val="24"/>
           <w:szCs w:val="24"/>
         </w:rPr>
-        <w:t>natureI</w:t>
+        <w:t>kindCrime</w:t>
+      </w:r>
+      <w:r>
+        <w:rPr>
+          <w:sz w:val="24"/>
+          <w:szCs w:val="24"/>
+        </w:rPr>
+        <w:t>I</w:t>
       </w:r>
       <w:r>
         <w:rPr>
@@ -8795,7 +8816,21 @@
           <w:sz w:val="28"/>
           <w:szCs w:val="28"/>
         </w:rPr>
-        <w:t>NatureDao</w:t>
+        <w:t>Kind</w:t>
+      </w:r>
+      <w:r>
+        <w:rPr>
+          <w:sz w:val="28"/>
+          <w:szCs w:val="28"/>
+        </w:rPr>
+        <w:t>D</w:t>
+      </w:r>
+      <w:r>
+        <w:rPr>
+          <w:sz w:val="28"/>
+          <w:szCs w:val="28"/>
+        </w:rPr>
+        <w:t>AO</w:t>
       </w:r>
       <w:proofErr w:type="spellEnd"/>
     </w:p>
@@ -8855,13 +8890,14 @@
         <w:rPr>
           <w:sz w:val="24"/>
         </w:rPr>
-        <w:t>N</w:t>
-      </w:r>
-      <w:r>
-        <w:rPr>
-          <w:sz w:val="24"/>
-        </w:rPr>
-        <w:t>ature</w:t>
+        <w:t>K</w:t>
+      </w:r>
+      <w:r>
+        <w:rPr>
+          <w:sz w:val="24"/>
+          <w:szCs w:val="24"/>
+        </w:rPr>
+        <w:t>indCrime</w:t>
       </w:r>
       <w:proofErr w:type="spellEnd"/>
     </w:p>
@@ -8908,8 +8944,15 @@
       <w:r>
         <w:rPr>
           <w:sz w:val="24"/>
-        </w:rPr>
-        <w:t>natureDAOI</w:t>
+          <w:szCs w:val="24"/>
+        </w:rPr>
+        <w:t>kindCrime</w:t>
+      </w:r>
+      <w:r>
+        <w:rPr>
+          <w:sz w:val="24"/>
+        </w:rPr>
+        <w:t>DAOI</w:t>
       </w:r>
       <w:r>
         <w:rPr>
@@ -9126,8 +9169,9 @@
       <w:r>
         <w:rPr>
           <w:sz w:val="24"/>
-        </w:rPr>
-        <w:t>nature</w:t>
+          <w:szCs w:val="24"/>
+        </w:rPr>
+        <w:t>kindCrime</w:t>
       </w:r>
       <w:r>
         <w:rPr>
@@ -9217,13 +9261,14 @@
         <w:rPr>
           <w:sz w:val="24"/>
         </w:rPr>
-        <w:t>N</w:t>
-      </w:r>
-      <w:r>
-        <w:rPr>
-          <w:sz w:val="24"/>
-        </w:rPr>
-        <w:t>atures</w:t>
+        <w:t>K</w:t>
+      </w:r>
+      <w:r>
+        <w:rPr>
+          <w:sz w:val="24"/>
+          <w:szCs w:val="24"/>
+        </w:rPr>
+        <w:t>indCrime</w:t>
       </w:r>
       <w:proofErr w:type="spellEnd"/>
     </w:p>
@@ -9263,7 +9308,26 @@
         <w:rPr>
           <w:sz w:val="24"/>
         </w:rPr>
-        <w:t>idNatureD</w:t>
+        <w:t>id</w:t>
+      </w:r>
+      <w:r>
+        <w:rPr>
+          <w:sz w:val="24"/>
+        </w:rPr>
+        <w:t>K</w:t>
+      </w:r>
+      <w:r>
+        <w:rPr>
+          <w:sz w:val="24"/>
+          <w:szCs w:val="24"/>
+        </w:rPr>
+        <w:t>indCrime</w:t>
+      </w:r>
+      <w:r>
+        <w:rPr>
+          <w:sz w:val="24"/>
+        </w:rPr>
+        <w:t>D</w:t>
       </w:r>
       <w:r>
         <w:rPr>
@@ -9308,8 +9372,9 @@
       <w:r>
         <w:rPr>
           <w:sz w:val="24"/>
-        </w:rPr>
-        <w:t>nature</w:t>
+          <w:szCs w:val="24"/>
+        </w:rPr>
+        <w:t>kindCrime</w:t>
       </w:r>
       <w:r>
         <w:rPr>
@@ -9382,7 +9447,14 @@
           <w:sz w:val="28"/>
           <w:szCs w:val="28"/>
         </w:rPr>
-        <w:t>NaturezaView</w:t>
+        <w:t>Kind</w:t>
+      </w:r>
+      <w:r>
+        <w:rPr>
+          <w:sz w:val="28"/>
+          <w:szCs w:val="28"/>
+        </w:rPr>
+        <w:t>View</w:t>
       </w:r>
       <w:proofErr w:type="spellEnd"/>
       <w:r>
@@ -9439,7 +9511,25 @@
         <w:rPr>
           <w:sz w:val="24"/>
         </w:rPr>
-        <w:t>nature_control_view</w:t>
+        <w:t>kindC</w:t>
+      </w:r>
+      <w:r>
+        <w:rPr>
+          <w:sz w:val="24"/>
+        </w:rPr>
+        <w:t>ontrol</w:t>
+      </w:r>
+      <w:r>
+        <w:rPr>
+          <w:sz w:val="24"/>
+        </w:rPr>
+        <w:t>V</w:t>
+      </w:r>
+      <w:r>
+        <w:rPr>
+          <w:sz w:val="24"/>
+        </w:rPr>
+        <w:t>iew</w:t>
       </w:r>
       <w:proofErr w:type="spellEnd"/>
     </w:p>
@@ -9480,7 +9570,25 @@
         <w:rPr>
           <w:sz w:val="24"/>
         </w:rPr>
-        <w:t>crime_control_view</w:t>
+        <w:t>crimeC</w:t>
+      </w:r>
+      <w:r>
+        <w:rPr>
+          <w:sz w:val="24"/>
+        </w:rPr>
+        <w:t>ontrol</w:t>
+      </w:r>
+      <w:r>
+        <w:rPr>
+          <w:sz w:val="24"/>
+        </w:rPr>
+        <w:t>V</w:t>
+      </w:r>
+      <w:r>
+        <w:rPr>
+          <w:sz w:val="24"/>
+        </w:rPr>
+        <w:t>iew</w:t>
       </w:r>
       <w:proofErr w:type="spellEnd"/>
     </w:p>
@@ -9521,7 +9629,13 @@
         <w:rPr>
           <w:sz w:val="24"/>
         </w:rPr>
-        <w:t>instance_class</w:t>
+        <w:t>instanceC</w:t>
+      </w:r>
+      <w:r>
+        <w:rPr>
+          <w:sz w:val="24"/>
+        </w:rPr>
+        <w:t>lass</w:t>
       </w:r>
       <w:proofErr w:type="spellEnd"/>
     </w:p>
@@ -9563,7 +9677,19 @@
         <w:rPr>
           <w:sz w:val="24"/>
         </w:rPr>
-        <w:t>all_natures</w:t>
+        <w:t>all</w:t>
+      </w:r>
+      <w:r>
+        <w:rPr>
+          <w:sz w:val="24"/>
+        </w:rPr>
+        <w:t>K</w:t>
+      </w:r>
+      <w:r>
+        <w:rPr>
+          <w:sz w:val="24"/>
+        </w:rPr>
+        <w:t>indCrime</w:t>
       </w:r>
       <w:proofErr w:type="spellEnd"/>
     </w:p>
@@ -9604,7 +9730,25 @@
         <w:rPr>
           <w:sz w:val="24"/>
         </w:rPr>
-        <w:t>return_types_natures</w:t>
+        <w:t>returnT</w:t>
+      </w:r>
+      <w:r>
+        <w:rPr>
+          <w:sz w:val="24"/>
+        </w:rPr>
+        <w:t>ypes</w:t>
+      </w:r>
+      <w:r>
+        <w:rPr>
+          <w:sz w:val="24"/>
+        </w:rPr>
+        <w:t>K</w:t>
+      </w:r>
+      <w:r>
+        <w:rPr>
+          <w:sz w:val="24"/>
+        </w:rPr>
+        <w:t>indCrime</w:t>
       </w:r>
       <w:proofErr w:type="spellEnd"/>
     </w:p>
@@ -9645,7 +9789,13 @@
         <w:rPr>
           <w:sz w:val="24"/>
         </w:rPr>
-        <w:t>data_crime</w:t>
+        <w:t>dataC</w:t>
+      </w:r>
+      <w:r>
+        <w:rPr>
+          <w:sz w:val="24"/>
+        </w:rPr>
+        <w:t>rime</w:t>
       </w:r>
       <w:proofErr w:type="spellEnd"/>
     </w:p>
@@ -9672,7 +9822,19 @@
         <w:rPr>
           <w:sz w:val="24"/>
         </w:rPr>
-        <w:t>nature_name</w:t>
+        <w:t>kindCrime</w:t>
+      </w:r>
+      <w:r>
+        <w:rPr>
+          <w:sz w:val="24"/>
+        </w:rPr>
+        <w:t>N</w:t>
+      </w:r>
+      <w:r>
+        <w:rPr>
+          <w:sz w:val="24"/>
+        </w:rPr>
+        <w:t>ame</w:t>
       </w:r>
       <w:proofErr w:type="spellEnd"/>
     </w:p>
@@ -9699,7 +9861,19 @@
         <w:rPr>
           <w:sz w:val="24"/>
         </w:rPr>
-        <w:t>id_nature</w:t>
+        <w:t>id</w:t>
+      </w:r>
+      <w:r>
+        <w:rPr>
+          <w:sz w:val="24"/>
+        </w:rPr>
+        <w:t>K</w:t>
+      </w:r>
+      <w:r>
+        <w:rPr>
+          <w:sz w:val="24"/>
+        </w:rPr>
+        <w:t>indCrime</w:t>
       </w:r>
       <w:proofErr w:type="spellEnd"/>
     </w:p>
@@ -9740,7 +9914,19 @@
         <w:rPr>
           <w:sz w:val="24"/>
         </w:rPr>
-        <w:t>data_nature</w:t>
+        <w:t>data</w:t>
+      </w:r>
+      <w:r>
+        <w:rPr>
+          <w:sz w:val="24"/>
+        </w:rPr>
+        <w:t>K</w:t>
+      </w:r>
+      <w:r>
+        <w:rPr>
+          <w:sz w:val="24"/>
+        </w:rPr>
+        <w:t>indCrime</w:t>
       </w:r>
       <w:proofErr w:type="spellEnd"/>
     </w:p>
@@ -9760,7 +9946,13 @@
         <w:rPr>
           <w:sz w:val="24"/>
         </w:rPr>
-        <w:t>Variável $</w:t>
+        <w:t xml:space="preserve">Variável </w:t>
+      </w:r>
+      <w:r>
+        <w:rPr>
+          <w:sz w:val="24"/>
+        </w:rPr>
+        <w:t>$</w:t>
       </w:r>
       <w:proofErr w:type="spellStart"/>
       <w:r>
@@ -9781,7 +9973,25 @@
         <w:rPr>
           <w:sz w:val="24"/>
         </w:rPr>
-        <w:t>formated_data_crime</w:t>
+        <w:t>formatedD</w:t>
+      </w:r>
+      <w:r>
+        <w:rPr>
+          <w:sz w:val="24"/>
+        </w:rPr>
+        <w:t>ata</w:t>
+      </w:r>
+      <w:r>
+        <w:rPr>
+          <w:sz w:val="24"/>
+        </w:rPr>
+        <w:t>C</w:t>
+      </w:r>
+      <w:r>
+        <w:rPr>
+          <w:sz w:val="24"/>
+        </w:rPr>
+        <w:t>rime</w:t>
       </w:r>
       <w:proofErr w:type="spellEnd"/>
     </w:p>
@@ -9822,7 +10032,19 @@
         <w:rPr>
           <w:sz w:val="24"/>
         </w:rPr>
-        <w:t>return_formated</w:t>
+        <w:t>return</w:t>
+      </w:r>
+      <w:r>
+        <w:rPr>
+          <w:sz w:val="24"/>
+        </w:rPr>
+        <w:t>F</w:t>
+      </w:r>
+      <w:r>
+        <w:rPr>
+          <w:sz w:val="24"/>
+        </w:rPr>
+        <w:t>ormated</w:t>
       </w:r>
       <w:proofErr w:type="spellEnd"/>
     </w:p>
@@ -9904,7 +10126,13 @@
         <w:rPr>
           <w:sz w:val="24"/>
         </w:rPr>
-        <w:t>id_category</w:t>
+        <w:t>idC</w:t>
+      </w:r>
+      <w:r>
+        <w:rPr>
+          <w:sz w:val="24"/>
+        </w:rPr>
+        <w:t>ategory</w:t>
       </w:r>
       <w:proofErr w:type="spellEnd"/>
     </w:p>
@@ -9924,7 +10152,13 @@
         <w:rPr>
           <w:sz w:val="24"/>
         </w:rPr>
-        <w:t>Variável $</w:t>
+        <w:t>V</w:t>
+      </w:r>
+      <w:r>
+        <w:rPr>
+          <w:sz w:val="24"/>
+        </w:rPr>
+        <w:t>ariável $</w:t>
       </w:r>
       <w:proofErr w:type="spellStart"/>
       <w:r>
@@ -9945,7 +10179,13 @@
         <w:rPr>
           <w:sz w:val="24"/>
         </w:rPr>
-        <w:t>category_view</w:t>
+        <w:t>categoryV</w:t>
+      </w:r>
+      <w:r>
+        <w:rPr>
+          <w:sz w:val="24"/>
+        </w:rPr>
+        <w:t>iew</w:t>
       </w:r>
       <w:proofErr w:type="spellEnd"/>
     </w:p>
@@ -9986,7 +10226,13 @@
         <w:rPr>
           <w:sz w:val="24"/>
         </w:rPr>
-        <w:t>crime_view</w:t>
+        <w:t>crimeV</w:t>
+      </w:r>
+      <w:r>
+        <w:rPr>
+          <w:sz w:val="24"/>
+        </w:rPr>
+        <w:t>iew</w:t>
       </w:r>
       <w:proofErr w:type="spellEnd"/>
     </w:p>
@@ -10006,7 +10252,13 @@
         <w:rPr>
           <w:sz w:val="24"/>
         </w:rPr>
-        <w:t>Variável $</w:t>
+        <w:t>Va</w:t>
+      </w:r>
+      <w:r>
+        <w:rPr>
+          <w:sz w:val="24"/>
+        </w:rPr>
+        <w:t>riável $</w:t>
       </w:r>
       <w:proofErr w:type="spellStart"/>
       <w:r>
@@ -10027,7 +10279,13 @@
         <w:rPr>
           <w:sz w:val="24"/>
         </w:rPr>
-        <w:t>array_categories</w:t>
+        <w:t>arrayC</w:t>
+      </w:r>
+      <w:r>
+        <w:rPr>
+          <w:sz w:val="24"/>
+        </w:rPr>
+        <w:t>ategories</w:t>
       </w:r>
       <w:proofErr w:type="spellEnd"/>
     </w:p>
@@ -10047,7 +10305,13 @@
         <w:rPr>
           <w:sz w:val="24"/>
         </w:rPr>
-        <w:t>Variável $</w:t>
+        <w:t>Va</w:t>
+      </w:r>
+      <w:r>
+        <w:rPr>
+          <w:sz w:val="24"/>
+        </w:rPr>
+        <w:t>riável $</w:t>
       </w:r>
       <w:proofErr w:type="spellStart"/>
       <w:r>
@@ -10068,7 +10332,13 @@
         <w:rPr>
           <w:sz w:val="24"/>
         </w:rPr>
-        <w:t>auxiliar_categories</w:t>
+        <w:t>auxiliarC</w:t>
+      </w:r>
+      <w:r>
+        <w:rPr>
+          <w:sz w:val="24"/>
+        </w:rPr>
+        <w:t>ategories</w:t>
       </w:r>
       <w:proofErr w:type="spellEnd"/>
     </w:p>
@@ -10109,7 +10379,19 @@
         <w:rPr>
           <w:sz w:val="24"/>
         </w:rPr>
-        <w:t>array_natures</w:t>
+        <w:t>array</w:t>
+      </w:r>
+      <w:r>
+        <w:rPr>
+          <w:sz w:val="24"/>
+        </w:rPr>
+        <w:t>K</w:t>
+      </w:r>
+      <w:r>
+        <w:rPr>
+          <w:sz w:val="24"/>
+        </w:rPr>
+        <w:t>indCrime</w:t>
       </w:r>
       <w:proofErr w:type="spellEnd"/>
     </w:p>
@@ -10129,7 +10411,13 @@
         <w:rPr>
           <w:sz w:val="24"/>
         </w:rPr>
-        <w:t xml:space="preserve">Variável $ </w:t>
+        <w:t>V</w:t>
+      </w:r>
+      <w:r>
+        <w:rPr>
+          <w:sz w:val="24"/>
+        </w:rPr>
+        <w:t xml:space="preserve">ariável $ </w:t>
       </w:r>
       <w:proofErr w:type="spellStart"/>
       <w:r>
@@ -10150,7 +10438,13 @@
         <w:rPr>
           <w:sz w:val="24"/>
         </w:rPr>
-        <w:t>actual_nature</w:t>
+        <w:t>actualK</w:t>
+      </w:r>
+      <w:r>
+        <w:rPr>
+          <w:sz w:val="24"/>
+        </w:rPr>
+        <w:t>indCrime</w:t>
       </w:r>
       <w:proofErr w:type="spellEnd"/>
     </w:p>
@@ -10191,9 +10485,25 @@
         <w:rPr>
           <w:sz w:val="24"/>
         </w:rPr>
-        <w:t>auxiliar_slash</w:t>
-      </w:r>
-      <w:proofErr w:type="spellEnd"/>
+        <w:t>auxiliarS</w:t>
+      </w:r>
+      <w:r>
+        <w:rPr>
+          <w:sz w:val="24"/>
+        </w:rPr>
+        <w:t>lash</w:t>
+      </w:r>
+      <w:proofErr w:type="spellEnd"/>
+    </w:p>
+    <w:p>
+      <w:pPr>
+        <w:pStyle w:val="PargrafodaLista"/>
+        <w:spacing w:line="256" w:lineRule="auto"/>
+        <w:ind w:left="1440"/>
+        <w:rPr>
+          <w:sz w:val="24"/>
+        </w:rPr>
+      </w:pPr>
     </w:p>
     <w:p>
       <w:pPr>
@@ -16819,7 +17129,7 @@
   <a:extraClrSchemeLst/>
   <a:extLst>
     <a:ext uri="{05A4C25C-085E-4340-85A3-A5531E510DB2}">
-      <thm15:themeFamily xmlns="" xmlns:thm15="http://schemas.microsoft.com/office/thememl/2012/main" name="Office Theme" id="{62F939B6-93AF-4DB8-9C6B-D6C7DFDC589F}" vid="{4A3C46E8-61CC-4603-A589-7422A47A8E4A}"/>
+      <thm15:themeFamily xmlns:thm15="http://schemas.microsoft.com/office/thememl/2012/main" xmlns="" name="Office Theme" id="{62F939B6-93AF-4DB8-9C6B-D6C7DFDC589F}" vid="{4A3C46E8-61CC-4603-A589-7422A47A8E4A}"/>
     </a:ext>
   </a:extLst>
 </a:theme>
@@ -16830,7 +17140,7 @@
 </file>
 
 <file path=customXml/itemProps1.xml><?xml version="1.0" encoding="utf-8"?>
-<ds:datastoreItem xmlns:ds="http://schemas.openxmlformats.org/officeDocument/2006/customXml" ds:itemID="{545AB326-6D52-4E04-8EF5-1CCB809A17A3}">
+<ds:datastoreItem xmlns:ds="http://schemas.openxmlformats.org/officeDocument/2006/customXml" ds:itemID="{A00A485B-2EA1-497F-92A2-E5C22DF55BC2}">
   <ds:schemaRefs>
     <ds:schemaRef ds:uri="http://schemas.openxmlformats.org/officeDocument/2006/bibliography"/>
   </ds:schemaRefs>

</xml_diff>